<commit_message>
FInished goals of the theses
</commit_message>
<xml_diff>
--- a/kochanek_rp1.docx
+++ b/kochanek_rp1.docx
@@ -4620,7 +4620,28 @@
     <w:p>
       <w:r>
         <w:lastRenderedPageBreak/>
-        <w:t xml:space="preserve">Druhým významným bodem je zpřísnění emisních standardů pro nové osobní automobily a lehká užitková vozidla. V právním rámci EU bylo přijato nařízení, které nastavuje trajektorii ke snížení emisí CO₂ u nově prodávaných vozidel, včetně cíle 100% snížení emisí CO₂ u nových aut a dodávek od roku 2035 (EU fleet-wide). V mediální a politické debatě je tento krok často zkracován na „zákaz spalovacích aut“, což usnadňuje vznik zjednodušujících interpretací a emotivních rámců. </w:t>
+        <w:t xml:space="preserve">Druhým významným bodem je zpřísnění emisních standardů pro nové osobní automobily a lehká užitková vozidla. V právním rámci EU bylo přijato nařízení, které nastavuje trajektorii ke snížení emisí </w:t>
+      </w:r>
+      <w:r>
+        <w:t>CO</w:t>
+      </w:r>
+      <w:r>
+        <w:rPr>
+          <w:vertAlign w:val="subscript"/>
+        </w:rPr>
+        <w:t>2</w:t>
+      </w:r>
+      <w:r>
+        <w:t xml:space="preserve"> u nově prodávaných vozidel, včetně cíle 100% snížení emisí CO</w:t>
+      </w:r>
+      <w:r>
+        <w:rPr>
+          <w:vertAlign w:val="subscript"/>
+        </w:rPr>
+        <w:t>2</w:t>
+      </w:r>
+      <w:r>
+        <w:t xml:space="preserve"> u nových aut a dodávek od roku 2035 (EU fleet-wide). V mediální a politické debatě je tento krok často zkracován na „zákaz spalovacích aut“, což usnadňuje vznik zjednodušujících interpretací a emotivních rámců. </w:t>
       </w:r>
       <w:sdt>
         <w:sdtPr>
@@ -4678,17 +4699,69 @@
       <w:r>
         <w:t xml:space="preserve">Z hlediska kognitivního válčení je důležité, že cílem informačního působení nemusí být „přesvědčit o jednom faktu“, ale dlouhodobě oslabovat schopnost racionálního vyhodnocení, zvyšovat nedůvěru, vyvolávat pocit ohrožení a prohlubovat sociální konflikty. NATO tento rozměr popisuje jako útok na kognitivní procesy a racionalitu, často i mimo čistě vojenské cíle. </w:t>
       </w:r>
+      <w:sdt>
+        <w:sdtPr>
+          <w:rPr>
+            <w:color w:val="000000"/>
+          </w:rPr>
+          <w:alias w:val="Citace doplňku Citace PRO"/>
+          <w:tag w:val="citpro#1#gTJz4qu7#EocFQ9l7clcUFgyk^0^0"/>
+          <w:id w:val="-2123676727"/>
+          <w:placeholder>
+            <w:docPart w:val="DefaultPlaceholder_-1854013440"/>
+          </w:placeholder>
+          <w15:color w:val="FAA61A"/>
+        </w:sdtPr>
+        <w:sdtContent>
+          <w:r>
+            <w:rPr>
+              <w:rFonts w:eastAsia="Times New Roman"/>
+              <w:color w:val="000000"/>
+            </w:rPr>
+            <w:t>[2]</w:t>
+          </w:r>
+        </w:sdtContent>
+      </w:sdt>
     </w:p>
     <w:p>
       <w:r>
         <w:t xml:space="preserve">Na úrovni EU je současně patrná snaha reagovat na manipulaci informačního prostředí posilováním strategické komunikace a systémovým přístupem k „information manipulation“. </w:t>
       </w:r>
+      <w:sdt>
+        <w:sdtPr>
+          <w:rPr>
+            <w:color w:val="000000"/>
+          </w:rPr>
+          <w:alias w:val="Citace doplňku Citace PRO"/>
+          <w:tag w:val="citpro#1#PwZ2Zx9s#kOGIVhzc2l1cCRTH^0^0"/>
+          <w:id w:val="919138934"/>
+          <w:placeholder>
+            <w:docPart w:val="DefaultPlaceholder_-1854013440"/>
+          </w:placeholder>
+          <w15:color w:val="FAA61A"/>
+        </w:sdtPr>
+        <w:sdtContent>
+          <w:r>
+            <w:rPr>
+              <w:rFonts w:eastAsia="Times New Roman"/>
+              <w:color w:val="000000"/>
+            </w:rPr>
+            <w:t>[9]</w:t>
+          </w:r>
+        </w:sdtContent>
+      </w:sdt>
     </w:p>
     <w:p>
       <w:r>
         <w:t>Z uvedeného vyplývá problém, který tato práce řeší: v českém online prostoru existuje výrazná, opakovaně se vracející narativní vrstva kolem ETS2 a „zákazu spalovacích aut“, ale její struktura (hlavní narativy, podnarativy, typické argumentační a manipulační techniky, dominantní rámce a funkce v informačním působení) bývá popisována spíše fragmentárně. Systematická narativní analýza může přispět k přesnějšímu porozumění tomu, jaké příběhy se šíří, proč fungují a jak na ně efektivně reagovat v rovině strategické komunikace (např. formou prebunkingu a dalších preventivních přístupů).</w:t>
       </w:r>
     </w:p>
+    <w:p/>
+    <w:p/>
+    <w:p/>
+    <w:p/>
+    <w:p/>
+    <w:p/>
     <w:p>
       <w:pPr>
         <w:pStyle w:val="Heading2"/>
@@ -4696,6 +4769,7 @@
       <w:bookmarkStart w:id="8" w:name="_Toc386301759"/>
       <w:bookmarkStart w:id="9" w:name="_Toc476327915"/>
       <w:r>
+        <w:lastRenderedPageBreak/>
         <w:t>Cíle práce</w:t>
       </w:r>
       <w:bookmarkEnd w:id="8"/>
@@ -4703,25 +4777,1971 @@
     </w:p>
     <w:p>
       <w:pPr>
-        <w:pStyle w:val="Normlnbezodsazen"/>
-      </w:pPr>
-      <w:r>
-        <w:rPr>
-          <w:highlight w:val="yellow"/>
-        </w:rPr>
-        <w:t xml:space="preserve">Zde </w:t>
-      </w:r>
-      <w:r>
-        <w:rPr>
-          <w:highlight w:val="yellow"/>
-        </w:rPr>
-        <w:t xml:space="preserve">mají </w:t>
-      </w:r>
-      <w:r>
-        <w:rPr>
-          <w:highlight w:val="yellow"/>
-        </w:rPr>
-        <w:t>být výstižně popsány vytyčené cíle Vaší práce, vycházející ze zadání práce. Na rozdíl od velmi stručného zadání práce je nutné cíle v této části specifikovat podrobněji a vhodné je i rozvést cíle do jednotlivých podcílů.</w:t>
+        <w:ind w:firstLine="0"/>
+        <w:rPr>
+          <w:b/>
+          <w:bCs/>
+          <w:lang w:val="en-US"/>
+        </w:rPr>
+      </w:pPr>
+      <w:proofErr w:type="spellStart"/>
+      <w:r>
+        <w:rPr>
+          <w:b/>
+          <w:bCs/>
+          <w:lang w:val="en-US"/>
+        </w:rPr>
+        <w:t>Hlavní</w:t>
+      </w:r>
+      <w:proofErr w:type="spellEnd"/>
+      <w:r>
+        <w:rPr>
+          <w:b/>
+          <w:bCs/>
+          <w:lang w:val="en-US"/>
+        </w:rPr>
+        <w:t xml:space="preserve"> </w:t>
+      </w:r>
+      <w:proofErr w:type="spellStart"/>
+      <w:r>
+        <w:rPr>
+          <w:b/>
+          <w:bCs/>
+          <w:lang w:val="en-US"/>
+        </w:rPr>
+        <w:t>cíl</w:t>
+      </w:r>
+      <w:proofErr w:type="spellEnd"/>
+    </w:p>
+    <w:p>
+      <w:pPr>
+        <w:rPr>
+          <w:lang w:val="en-US"/>
+        </w:rPr>
+      </w:pPr>
+      <w:proofErr w:type="spellStart"/>
+      <w:r>
+        <w:rPr>
+          <w:lang w:val="en-US"/>
+        </w:rPr>
+        <w:t>Zmapovat</w:t>
+      </w:r>
+      <w:proofErr w:type="spellEnd"/>
+      <w:r>
+        <w:rPr>
+          <w:lang w:val="en-US"/>
+        </w:rPr>
+        <w:t xml:space="preserve"> a </w:t>
+      </w:r>
+      <w:proofErr w:type="spellStart"/>
+      <w:r>
+        <w:rPr>
+          <w:lang w:val="en-US"/>
+        </w:rPr>
+        <w:t>popsat</w:t>
+      </w:r>
+      <w:proofErr w:type="spellEnd"/>
+      <w:r>
+        <w:rPr>
+          <w:lang w:val="en-US"/>
+        </w:rPr>
+        <w:t xml:space="preserve"> </w:t>
+      </w:r>
+      <w:proofErr w:type="spellStart"/>
+      <w:r>
+        <w:rPr>
+          <w:lang w:val="en-US"/>
+        </w:rPr>
+        <w:t>hlavní</w:t>
+      </w:r>
+      <w:proofErr w:type="spellEnd"/>
+      <w:r>
+        <w:rPr>
+          <w:lang w:val="en-US"/>
+        </w:rPr>
+        <w:t xml:space="preserve"> </w:t>
+      </w:r>
+      <w:proofErr w:type="spellStart"/>
+      <w:r>
+        <w:rPr>
+          <w:lang w:val="en-US"/>
+        </w:rPr>
+        <w:t>dezinformační</w:t>
+      </w:r>
+      <w:proofErr w:type="spellEnd"/>
+      <w:r>
+        <w:rPr>
+          <w:lang w:val="en-US"/>
+        </w:rPr>
+        <w:t xml:space="preserve"> </w:t>
+      </w:r>
+      <w:proofErr w:type="spellStart"/>
+      <w:r>
+        <w:rPr>
+          <w:lang w:val="en-US"/>
+        </w:rPr>
+        <w:t>narativy</w:t>
+      </w:r>
+      <w:proofErr w:type="spellEnd"/>
+      <w:r>
+        <w:rPr>
+          <w:lang w:val="en-US"/>
+        </w:rPr>
+        <w:t xml:space="preserve"> v </w:t>
+      </w:r>
+      <w:proofErr w:type="spellStart"/>
+      <w:r>
+        <w:rPr>
+          <w:lang w:val="en-US"/>
+        </w:rPr>
+        <w:t>českém</w:t>
+      </w:r>
+      <w:proofErr w:type="spellEnd"/>
+      <w:r>
+        <w:rPr>
+          <w:lang w:val="en-US"/>
+        </w:rPr>
+        <w:t xml:space="preserve"> online </w:t>
+      </w:r>
+      <w:proofErr w:type="spellStart"/>
+      <w:r>
+        <w:rPr>
+          <w:lang w:val="en-US"/>
+        </w:rPr>
+        <w:t>prostoru</w:t>
+      </w:r>
+      <w:proofErr w:type="spellEnd"/>
+      <w:r>
+        <w:rPr>
+          <w:lang w:val="en-US"/>
+        </w:rPr>
+        <w:t xml:space="preserve"> k </w:t>
+      </w:r>
+      <w:proofErr w:type="spellStart"/>
+      <w:r>
+        <w:rPr>
+          <w:lang w:val="en-US"/>
+        </w:rPr>
+        <w:t>tématu</w:t>
+      </w:r>
+      <w:proofErr w:type="spellEnd"/>
+      <w:r>
+        <w:rPr>
+          <w:lang w:val="en-US"/>
+        </w:rPr>
+        <w:t xml:space="preserve"> Green Deal se </w:t>
+      </w:r>
+      <w:proofErr w:type="spellStart"/>
+      <w:r>
+        <w:rPr>
+          <w:lang w:val="en-US"/>
+        </w:rPr>
+        <w:t>zaměřením</w:t>
+      </w:r>
+      <w:proofErr w:type="spellEnd"/>
+      <w:r>
+        <w:rPr>
+          <w:lang w:val="en-US"/>
+        </w:rPr>
+        <w:t xml:space="preserve"> </w:t>
+      </w:r>
+      <w:proofErr w:type="spellStart"/>
+      <w:r>
+        <w:rPr>
+          <w:lang w:val="en-US"/>
+        </w:rPr>
+        <w:t>na</w:t>
+      </w:r>
+      <w:proofErr w:type="spellEnd"/>
+      <w:r>
+        <w:rPr>
+          <w:lang w:val="en-US"/>
+        </w:rPr>
+        <w:t xml:space="preserve"> ETS2 a „</w:t>
+      </w:r>
+      <w:proofErr w:type="spellStart"/>
+      <w:r>
+        <w:rPr>
+          <w:lang w:val="en-US"/>
+        </w:rPr>
+        <w:t>zákaz</w:t>
+      </w:r>
+      <w:proofErr w:type="spellEnd"/>
+      <w:r>
+        <w:rPr>
+          <w:lang w:val="en-US"/>
+        </w:rPr>
+        <w:t xml:space="preserve"> </w:t>
+      </w:r>
+      <w:proofErr w:type="spellStart"/>
+      <w:r>
+        <w:rPr>
+          <w:lang w:val="en-US"/>
+        </w:rPr>
+        <w:t>spalovacích</w:t>
+      </w:r>
+      <w:proofErr w:type="spellEnd"/>
+      <w:r>
+        <w:rPr>
+          <w:lang w:val="en-US"/>
+        </w:rPr>
+        <w:t xml:space="preserve"> </w:t>
+      </w:r>
+      <w:proofErr w:type="spellStart"/>
+      <w:proofErr w:type="gramStart"/>
+      <w:r>
+        <w:rPr>
+          <w:lang w:val="en-US"/>
+        </w:rPr>
+        <w:t>aut</w:t>
+      </w:r>
+      <w:proofErr w:type="spellEnd"/>
+      <w:r>
+        <w:rPr>
+          <w:lang w:val="en-US"/>
+        </w:rPr>
+        <w:t>“ a</w:t>
+      </w:r>
+      <w:proofErr w:type="gramEnd"/>
+      <w:r>
+        <w:rPr>
+          <w:lang w:val="en-US"/>
+        </w:rPr>
+        <w:t xml:space="preserve"> </w:t>
+      </w:r>
+      <w:proofErr w:type="spellStart"/>
+      <w:r>
+        <w:rPr>
+          <w:lang w:val="en-US"/>
+        </w:rPr>
+        <w:t>stručně</w:t>
+      </w:r>
+      <w:proofErr w:type="spellEnd"/>
+      <w:r>
+        <w:rPr>
+          <w:lang w:val="en-US"/>
+        </w:rPr>
+        <w:t xml:space="preserve"> </w:t>
+      </w:r>
+      <w:proofErr w:type="spellStart"/>
+      <w:r>
+        <w:rPr>
+          <w:lang w:val="en-US"/>
+        </w:rPr>
+        <w:t>ukázat</w:t>
+      </w:r>
+      <w:proofErr w:type="spellEnd"/>
+      <w:r>
+        <w:rPr>
+          <w:lang w:val="en-US"/>
+        </w:rPr>
+        <w:t xml:space="preserve">, jak </w:t>
+      </w:r>
+      <w:proofErr w:type="spellStart"/>
+      <w:r>
+        <w:rPr>
+          <w:lang w:val="en-US"/>
+        </w:rPr>
+        <w:t>mohou</w:t>
+      </w:r>
+      <w:proofErr w:type="spellEnd"/>
+      <w:r>
+        <w:rPr>
+          <w:lang w:val="en-US"/>
+        </w:rPr>
+        <w:t xml:space="preserve"> </w:t>
+      </w:r>
+      <w:proofErr w:type="spellStart"/>
+      <w:r>
+        <w:rPr>
+          <w:lang w:val="en-US"/>
+        </w:rPr>
+        <w:t>působit</w:t>
+      </w:r>
+      <w:proofErr w:type="spellEnd"/>
+      <w:r>
+        <w:rPr>
+          <w:lang w:val="en-US"/>
+        </w:rPr>
+        <w:t xml:space="preserve"> </w:t>
+      </w:r>
+      <w:proofErr w:type="spellStart"/>
+      <w:r>
+        <w:rPr>
+          <w:lang w:val="en-US"/>
+        </w:rPr>
+        <w:t>na</w:t>
+      </w:r>
+      <w:proofErr w:type="spellEnd"/>
+      <w:r>
+        <w:rPr>
+          <w:lang w:val="en-US"/>
+        </w:rPr>
+        <w:t xml:space="preserve"> </w:t>
+      </w:r>
+      <w:proofErr w:type="spellStart"/>
+      <w:r>
+        <w:rPr>
+          <w:lang w:val="en-US"/>
+        </w:rPr>
+        <w:t>veřejné</w:t>
+      </w:r>
+      <w:proofErr w:type="spellEnd"/>
+      <w:r>
+        <w:rPr>
+          <w:lang w:val="en-US"/>
+        </w:rPr>
+        <w:t xml:space="preserve"> </w:t>
+      </w:r>
+      <w:proofErr w:type="spellStart"/>
+      <w:r>
+        <w:rPr>
+          <w:lang w:val="en-US"/>
+        </w:rPr>
+        <w:t>vnímání</w:t>
+      </w:r>
+      <w:proofErr w:type="spellEnd"/>
+      <w:r>
+        <w:rPr>
+          <w:lang w:val="en-US"/>
+        </w:rPr>
+        <w:t>.</w:t>
+      </w:r>
+    </w:p>
+    <w:p>
+      <w:pPr>
+        <w:ind w:firstLine="0"/>
+        <w:rPr>
+          <w:b/>
+          <w:bCs/>
+          <w:lang w:val="en-US"/>
+        </w:rPr>
+      </w:pPr>
+      <w:proofErr w:type="spellStart"/>
+      <w:r>
+        <w:rPr>
+          <w:b/>
+          <w:bCs/>
+          <w:lang w:val="en-US"/>
+        </w:rPr>
+        <w:t>Dílčí</w:t>
+      </w:r>
+      <w:proofErr w:type="spellEnd"/>
+      <w:r>
+        <w:rPr>
+          <w:b/>
+          <w:bCs/>
+          <w:lang w:val="en-US"/>
+        </w:rPr>
+        <w:t xml:space="preserve"> </w:t>
+      </w:r>
+      <w:proofErr w:type="spellStart"/>
+      <w:r>
+        <w:rPr>
+          <w:b/>
+          <w:bCs/>
+          <w:lang w:val="en-US"/>
+        </w:rPr>
+        <w:t>cíle</w:t>
+      </w:r>
+      <w:proofErr w:type="spellEnd"/>
+    </w:p>
+    <w:p>
+      <w:pPr>
+        <w:pStyle w:val="ListParagraph"/>
+        <w:numPr>
+          <w:ilvl w:val="0"/>
+          <w:numId w:val="19"/>
+        </w:numPr>
+        <w:rPr>
+          <w:lang w:val="en-US"/>
+        </w:rPr>
+      </w:pPr>
+      <w:proofErr w:type="spellStart"/>
+      <w:r>
+        <w:rPr>
+          <w:lang w:val="en-US"/>
+        </w:rPr>
+        <w:t>Vymezit</w:t>
+      </w:r>
+      <w:proofErr w:type="spellEnd"/>
+      <w:r>
+        <w:rPr>
+          <w:lang w:val="en-US"/>
+        </w:rPr>
+        <w:t xml:space="preserve"> </w:t>
+      </w:r>
+      <w:proofErr w:type="spellStart"/>
+      <w:r>
+        <w:rPr>
+          <w:lang w:val="en-US"/>
+        </w:rPr>
+        <w:t>téma</w:t>
+      </w:r>
+      <w:proofErr w:type="spellEnd"/>
+      <w:r>
+        <w:rPr>
+          <w:lang w:val="en-US"/>
+        </w:rPr>
+        <w:t xml:space="preserve"> a </w:t>
+      </w:r>
+      <w:proofErr w:type="spellStart"/>
+      <w:r>
+        <w:rPr>
+          <w:lang w:val="en-US"/>
+        </w:rPr>
+        <w:t>pojmy</w:t>
+      </w:r>
+      <w:proofErr w:type="spellEnd"/>
+      <w:r>
+        <w:rPr>
+          <w:lang w:val="en-US"/>
+        </w:rPr>
+        <w:t xml:space="preserve"> </w:t>
+      </w:r>
+      <w:r>
+        <w:rPr>
+          <w:lang w:val="en-US"/>
+        </w:rPr>
+        <w:t xml:space="preserve"> </w:t>
+      </w:r>
+    </w:p>
+    <w:p>
+      <w:pPr>
+        <w:ind w:left="709" w:firstLine="0"/>
+        <w:rPr>
+          <w:lang w:val="en-US"/>
+        </w:rPr>
+      </w:pPr>
+      <w:proofErr w:type="spellStart"/>
+      <w:r>
+        <w:rPr>
+          <w:lang w:val="en-US"/>
+        </w:rPr>
+        <w:t>Stručně</w:t>
+      </w:r>
+      <w:proofErr w:type="spellEnd"/>
+      <w:r>
+        <w:rPr>
+          <w:lang w:val="en-US"/>
+        </w:rPr>
+        <w:t xml:space="preserve"> </w:t>
+      </w:r>
+      <w:proofErr w:type="spellStart"/>
+      <w:r>
+        <w:rPr>
+          <w:lang w:val="en-US"/>
+        </w:rPr>
+        <w:t>vysvětlit</w:t>
+      </w:r>
+      <w:proofErr w:type="spellEnd"/>
+      <w:r>
+        <w:rPr>
+          <w:lang w:val="en-US"/>
+        </w:rPr>
+        <w:t xml:space="preserve">, co se v </w:t>
+      </w:r>
+      <w:proofErr w:type="spellStart"/>
+      <w:r>
+        <w:rPr>
+          <w:lang w:val="en-US"/>
+        </w:rPr>
+        <w:t>debatě</w:t>
+      </w:r>
+      <w:proofErr w:type="spellEnd"/>
+      <w:r>
+        <w:rPr>
+          <w:lang w:val="en-US"/>
+        </w:rPr>
+        <w:t xml:space="preserve"> </w:t>
+      </w:r>
+      <w:proofErr w:type="spellStart"/>
+      <w:r>
+        <w:rPr>
+          <w:lang w:val="en-US"/>
+        </w:rPr>
+        <w:t>označuje</w:t>
+      </w:r>
+      <w:proofErr w:type="spellEnd"/>
+      <w:r>
+        <w:rPr>
+          <w:lang w:val="en-US"/>
+        </w:rPr>
+        <w:t xml:space="preserve"> </w:t>
+      </w:r>
+      <w:proofErr w:type="spellStart"/>
+      <w:r>
+        <w:rPr>
+          <w:lang w:val="en-US"/>
+        </w:rPr>
+        <w:t>jako</w:t>
+      </w:r>
+      <w:proofErr w:type="spellEnd"/>
+      <w:r>
+        <w:rPr>
+          <w:lang w:val="en-US"/>
+        </w:rPr>
+        <w:t xml:space="preserve"> ETS2 a co se </w:t>
+      </w:r>
+      <w:proofErr w:type="spellStart"/>
+      <w:r>
+        <w:rPr>
+          <w:lang w:val="en-US"/>
+        </w:rPr>
+        <w:t>běžně</w:t>
+      </w:r>
+      <w:proofErr w:type="spellEnd"/>
+      <w:r>
+        <w:rPr>
+          <w:lang w:val="en-US"/>
+        </w:rPr>
+        <w:t xml:space="preserve"> </w:t>
+      </w:r>
+      <w:proofErr w:type="spellStart"/>
+      <w:r>
+        <w:rPr>
+          <w:lang w:val="en-US"/>
+        </w:rPr>
+        <w:t>rámuje</w:t>
+      </w:r>
+      <w:proofErr w:type="spellEnd"/>
+      <w:r>
+        <w:rPr>
+          <w:lang w:val="en-US"/>
+        </w:rPr>
+        <w:t xml:space="preserve"> </w:t>
+      </w:r>
+      <w:proofErr w:type="spellStart"/>
+      <w:r>
+        <w:rPr>
+          <w:lang w:val="en-US"/>
+        </w:rPr>
+        <w:t>jako</w:t>
+      </w:r>
+      <w:proofErr w:type="spellEnd"/>
+      <w:r>
+        <w:rPr>
+          <w:lang w:val="en-US"/>
+        </w:rPr>
+        <w:t xml:space="preserve"> „</w:t>
+      </w:r>
+      <w:proofErr w:type="spellStart"/>
+      <w:r>
+        <w:rPr>
+          <w:lang w:val="en-US"/>
+        </w:rPr>
+        <w:t>zákaz</w:t>
+      </w:r>
+      <w:proofErr w:type="spellEnd"/>
+      <w:r>
+        <w:rPr>
+          <w:lang w:val="en-US"/>
+        </w:rPr>
+        <w:t xml:space="preserve"> </w:t>
+      </w:r>
+      <w:proofErr w:type="spellStart"/>
+      <w:r>
+        <w:rPr>
+          <w:lang w:val="en-US"/>
+        </w:rPr>
+        <w:t>spalovacích</w:t>
+      </w:r>
+      <w:proofErr w:type="spellEnd"/>
+      <w:r>
+        <w:rPr>
+          <w:lang w:val="en-US"/>
+        </w:rPr>
+        <w:t xml:space="preserve"> </w:t>
+      </w:r>
+      <w:proofErr w:type="spellStart"/>
+      <w:proofErr w:type="gramStart"/>
+      <w:r>
+        <w:rPr>
+          <w:lang w:val="en-US"/>
+        </w:rPr>
+        <w:t>aut</w:t>
+      </w:r>
+      <w:proofErr w:type="spellEnd"/>
+      <w:r>
+        <w:rPr>
+          <w:lang w:val="en-US"/>
+        </w:rPr>
+        <w:t>“</w:t>
+      </w:r>
+      <w:proofErr w:type="gramEnd"/>
+      <w:r>
+        <w:rPr>
+          <w:lang w:val="en-US"/>
+        </w:rPr>
+        <w:t xml:space="preserve">, a </w:t>
+      </w:r>
+      <w:proofErr w:type="spellStart"/>
+      <w:r>
+        <w:rPr>
+          <w:lang w:val="en-US"/>
+        </w:rPr>
+        <w:t>vymezit</w:t>
+      </w:r>
+      <w:proofErr w:type="spellEnd"/>
+      <w:r>
+        <w:rPr>
+          <w:lang w:val="en-US"/>
+        </w:rPr>
+        <w:t xml:space="preserve">, co </w:t>
+      </w:r>
+      <w:proofErr w:type="spellStart"/>
+      <w:r>
+        <w:rPr>
+          <w:lang w:val="en-US"/>
+        </w:rPr>
+        <w:t>práce</w:t>
+      </w:r>
+      <w:proofErr w:type="spellEnd"/>
+      <w:r>
+        <w:rPr>
+          <w:lang w:val="en-US"/>
+        </w:rPr>
+        <w:t xml:space="preserve"> </w:t>
+      </w:r>
+      <w:proofErr w:type="spellStart"/>
+      <w:r>
+        <w:rPr>
+          <w:lang w:val="en-US"/>
+        </w:rPr>
+        <w:t>považuje</w:t>
+      </w:r>
+      <w:proofErr w:type="spellEnd"/>
+      <w:r>
+        <w:rPr>
+          <w:lang w:val="en-US"/>
+        </w:rPr>
+        <w:t xml:space="preserve"> za „</w:t>
+      </w:r>
+      <w:proofErr w:type="spellStart"/>
+      <w:proofErr w:type="gramStart"/>
+      <w:r>
+        <w:rPr>
+          <w:lang w:val="en-US"/>
+        </w:rPr>
+        <w:t>narativ</w:t>
+      </w:r>
+      <w:proofErr w:type="spellEnd"/>
+      <w:r>
+        <w:rPr>
+          <w:lang w:val="en-US"/>
+        </w:rPr>
+        <w:t>“ a</w:t>
+      </w:r>
+      <w:proofErr w:type="gramEnd"/>
+      <w:r>
+        <w:rPr>
+          <w:lang w:val="en-US"/>
+        </w:rPr>
+        <w:t xml:space="preserve"> „</w:t>
+      </w:r>
+      <w:proofErr w:type="spellStart"/>
+      <w:r>
+        <w:rPr>
+          <w:lang w:val="en-US"/>
+        </w:rPr>
+        <w:t>dezinformační</w:t>
+      </w:r>
+      <w:proofErr w:type="spellEnd"/>
+      <w:r>
+        <w:rPr>
+          <w:lang w:val="en-US"/>
+        </w:rPr>
+        <w:t xml:space="preserve"> / </w:t>
+      </w:r>
+      <w:proofErr w:type="spellStart"/>
+      <w:r>
+        <w:rPr>
+          <w:lang w:val="en-US"/>
+        </w:rPr>
+        <w:t>manipulační</w:t>
+      </w:r>
+      <w:proofErr w:type="spellEnd"/>
+      <w:r>
+        <w:rPr>
+          <w:lang w:val="en-US"/>
+        </w:rPr>
+        <w:t xml:space="preserve"> </w:t>
+      </w:r>
+      <w:proofErr w:type="spellStart"/>
+      <w:proofErr w:type="gramStart"/>
+      <w:r>
+        <w:rPr>
+          <w:lang w:val="en-US"/>
+        </w:rPr>
+        <w:t>tvrzení</w:t>
+      </w:r>
+      <w:proofErr w:type="spellEnd"/>
+      <w:r>
+        <w:rPr>
+          <w:lang w:val="en-US"/>
+        </w:rPr>
+        <w:t>“</w:t>
+      </w:r>
+      <w:proofErr w:type="gramEnd"/>
+      <w:r>
+        <w:rPr>
+          <w:lang w:val="en-US"/>
+        </w:rPr>
+        <w:t>.</w:t>
+      </w:r>
+    </w:p>
+    <w:p>
+      <w:pPr>
+        <w:pStyle w:val="ListParagraph"/>
+        <w:numPr>
+          <w:ilvl w:val="0"/>
+          <w:numId w:val="19"/>
+        </w:numPr>
+        <w:rPr>
+          <w:lang w:val="en-US"/>
+        </w:rPr>
+      </w:pPr>
+      <w:proofErr w:type="spellStart"/>
+      <w:r>
+        <w:rPr>
+          <w:lang w:val="en-US"/>
+        </w:rPr>
+        <w:t>Sestavit</w:t>
+      </w:r>
+      <w:proofErr w:type="spellEnd"/>
+      <w:r>
+        <w:rPr>
+          <w:lang w:val="en-US"/>
+        </w:rPr>
+        <w:t xml:space="preserve"> </w:t>
+      </w:r>
+      <w:proofErr w:type="spellStart"/>
+      <w:r>
+        <w:rPr>
+          <w:lang w:val="en-US"/>
+        </w:rPr>
+        <w:t>malý</w:t>
+      </w:r>
+      <w:proofErr w:type="spellEnd"/>
+      <w:r>
+        <w:rPr>
+          <w:lang w:val="en-US"/>
+        </w:rPr>
+        <w:t xml:space="preserve">, ale </w:t>
+      </w:r>
+      <w:proofErr w:type="spellStart"/>
+      <w:r>
+        <w:rPr>
+          <w:lang w:val="en-US"/>
+        </w:rPr>
+        <w:t>reprezentativní</w:t>
+      </w:r>
+      <w:proofErr w:type="spellEnd"/>
+      <w:r>
+        <w:rPr>
+          <w:lang w:val="en-US"/>
+        </w:rPr>
+        <w:t xml:space="preserve"> </w:t>
+      </w:r>
+      <w:proofErr w:type="spellStart"/>
+      <w:r>
+        <w:rPr>
+          <w:lang w:val="en-US"/>
+        </w:rPr>
+        <w:t>vzorek</w:t>
+      </w:r>
+      <w:proofErr w:type="spellEnd"/>
+      <w:r>
+        <w:rPr>
+          <w:lang w:val="en-US"/>
+        </w:rPr>
+        <w:t xml:space="preserve"> </w:t>
+      </w:r>
+      <w:proofErr w:type="spellStart"/>
+      <w:r>
+        <w:rPr>
+          <w:lang w:val="en-US"/>
+        </w:rPr>
+        <w:t>obsahu</w:t>
+      </w:r>
+      <w:proofErr w:type="spellEnd"/>
+    </w:p>
+    <w:p>
+      <w:pPr>
+        <w:ind w:left="709" w:firstLine="0"/>
+        <w:rPr>
+          <w:lang w:val="en-US"/>
+        </w:rPr>
+      </w:pPr>
+      <w:proofErr w:type="spellStart"/>
+      <w:r>
+        <w:rPr>
+          <w:lang w:val="en-US"/>
+        </w:rPr>
+        <w:t>Shromáždit</w:t>
+      </w:r>
+      <w:proofErr w:type="spellEnd"/>
+      <w:r>
+        <w:rPr>
+          <w:lang w:val="en-US"/>
+        </w:rPr>
+        <w:t xml:space="preserve"> </w:t>
+      </w:r>
+      <w:proofErr w:type="spellStart"/>
+      <w:r>
+        <w:rPr>
+          <w:lang w:val="en-US"/>
+        </w:rPr>
+        <w:t>omezený</w:t>
+      </w:r>
+      <w:proofErr w:type="spellEnd"/>
+      <w:r>
+        <w:rPr>
+          <w:lang w:val="en-US"/>
+        </w:rPr>
+        <w:t xml:space="preserve"> </w:t>
+      </w:r>
+      <w:proofErr w:type="spellStart"/>
+      <w:r>
+        <w:rPr>
+          <w:lang w:val="en-US"/>
+        </w:rPr>
+        <w:t>korpus</w:t>
+      </w:r>
+      <w:proofErr w:type="spellEnd"/>
+      <w:r>
+        <w:rPr>
+          <w:lang w:val="en-US"/>
+        </w:rPr>
+        <w:t xml:space="preserve"> </w:t>
+      </w:r>
+      <w:proofErr w:type="spellStart"/>
+      <w:r>
+        <w:rPr>
+          <w:lang w:val="en-US"/>
+        </w:rPr>
+        <w:t>příspěvků</w:t>
+      </w:r>
+      <w:proofErr w:type="spellEnd"/>
+      <w:r>
+        <w:rPr>
+          <w:lang w:val="en-US"/>
+        </w:rPr>
+        <w:t>/</w:t>
+      </w:r>
+      <w:proofErr w:type="spellStart"/>
+      <w:r>
+        <w:rPr>
+          <w:lang w:val="en-US"/>
+        </w:rPr>
+        <w:t>článků</w:t>
+      </w:r>
+      <w:proofErr w:type="spellEnd"/>
+      <w:r>
+        <w:rPr>
+          <w:lang w:val="en-US"/>
+        </w:rPr>
+        <w:t xml:space="preserve"> z </w:t>
+      </w:r>
+      <w:proofErr w:type="spellStart"/>
+      <w:r>
+        <w:rPr>
+          <w:lang w:val="en-US"/>
+        </w:rPr>
+        <w:t>českého</w:t>
+      </w:r>
+      <w:proofErr w:type="spellEnd"/>
+      <w:r>
+        <w:rPr>
+          <w:lang w:val="en-US"/>
+        </w:rPr>
+        <w:t xml:space="preserve"> online </w:t>
+      </w:r>
+      <w:proofErr w:type="spellStart"/>
+      <w:r>
+        <w:rPr>
+          <w:lang w:val="en-US"/>
+        </w:rPr>
+        <w:t>prostoru</w:t>
+      </w:r>
+      <w:proofErr w:type="spellEnd"/>
+      <w:r>
+        <w:rPr>
+          <w:lang w:val="en-US"/>
+        </w:rPr>
+        <w:t xml:space="preserve"> (</w:t>
+      </w:r>
+      <w:proofErr w:type="spellStart"/>
+      <w:r>
+        <w:rPr>
+          <w:lang w:val="en-US"/>
+        </w:rPr>
+        <w:t>např</w:t>
+      </w:r>
+      <w:proofErr w:type="spellEnd"/>
+      <w:r>
+        <w:rPr>
+          <w:lang w:val="en-US"/>
+        </w:rPr>
+        <w:t xml:space="preserve">. </w:t>
+      </w:r>
+      <w:proofErr w:type="spellStart"/>
+      <w:r>
+        <w:rPr>
+          <w:lang w:val="en-US"/>
+        </w:rPr>
+        <w:t>desítky</w:t>
+      </w:r>
+      <w:proofErr w:type="spellEnd"/>
+      <w:r>
+        <w:rPr>
+          <w:lang w:val="en-US"/>
+        </w:rPr>
+        <w:t xml:space="preserve"> </w:t>
+      </w:r>
+      <w:proofErr w:type="spellStart"/>
+      <w:r>
+        <w:rPr>
+          <w:lang w:val="en-US"/>
+        </w:rPr>
+        <w:t>až</w:t>
+      </w:r>
+      <w:proofErr w:type="spellEnd"/>
+      <w:r>
+        <w:rPr>
+          <w:lang w:val="en-US"/>
+        </w:rPr>
+        <w:t xml:space="preserve"> </w:t>
+      </w:r>
+      <w:proofErr w:type="spellStart"/>
+      <w:r>
+        <w:rPr>
+          <w:lang w:val="en-US"/>
+        </w:rPr>
+        <w:t>nízké</w:t>
+      </w:r>
+      <w:proofErr w:type="spellEnd"/>
+      <w:r>
+        <w:rPr>
+          <w:lang w:val="en-US"/>
+        </w:rPr>
+        <w:t xml:space="preserve"> </w:t>
+      </w:r>
+      <w:proofErr w:type="spellStart"/>
+      <w:r>
+        <w:rPr>
+          <w:lang w:val="en-US"/>
+        </w:rPr>
+        <w:t>stovky</w:t>
+      </w:r>
+      <w:proofErr w:type="spellEnd"/>
+      <w:r>
+        <w:rPr>
+          <w:lang w:val="en-US"/>
+        </w:rPr>
+        <w:t xml:space="preserve"> </w:t>
+      </w:r>
+      <w:proofErr w:type="spellStart"/>
+      <w:r>
+        <w:rPr>
+          <w:lang w:val="en-US"/>
+        </w:rPr>
+        <w:t>položek</w:t>
+      </w:r>
+      <w:proofErr w:type="spellEnd"/>
+      <w:r>
+        <w:rPr>
+          <w:lang w:val="en-US"/>
+        </w:rPr>
+        <w:t xml:space="preserve">) a </w:t>
+      </w:r>
+      <w:proofErr w:type="spellStart"/>
+      <w:r>
+        <w:rPr>
+          <w:lang w:val="en-US"/>
+        </w:rPr>
+        <w:t>popsat</w:t>
+      </w:r>
+      <w:proofErr w:type="spellEnd"/>
+      <w:r>
+        <w:rPr>
+          <w:lang w:val="en-US"/>
+        </w:rPr>
+        <w:t xml:space="preserve">, </w:t>
+      </w:r>
+      <w:proofErr w:type="spellStart"/>
+      <w:r>
+        <w:rPr>
+          <w:lang w:val="en-US"/>
+        </w:rPr>
+        <w:t>odkud</w:t>
+      </w:r>
+      <w:proofErr w:type="spellEnd"/>
+      <w:r>
+        <w:rPr>
+          <w:lang w:val="en-US"/>
+        </w:rPr>
+        <w:t xml:space="preserve"> a z </w:t>
+      </w:r>
+      <w:proofErr w:type="spellStart"/>
+      <w:r>
+        <w:rPr>
+          <w:lang w:val="en-US"/>
+        </w:rPr>
+        <w:t>jakého</w:t>
+      </w:r>
+      <w:proofErr w:type="spellEnd"/>
+      <w:r>
+        <w:rPr>
+          <w:lang w:val="en-US"/>
+        </w:rPr>
+        <w:t xml:space="preserve"> </w:t>
+      </w:r>
+      <w:proofErr w:type="spellStart"/>
+      <w:r>
+        <w:rPr>
+          <w:lang w:val="en-US"/>
+        </w:rPr>
+        <w:t>období</w:t>
+      </w:r>
+      <w:proofErr w:type="spellEnd"/>
+      <w:r>
+        <w:rPr>
+          <w:lang w:val="en-US"/>
+        </w:rPr>
+        <w:t xml:space="preserve"> </w:t>
+      </w:r>
+      <w:proofErr w:type="spellStart"/>
+      <w:r>
+        <w:rPr>
+          <w:lang w:val="en-US"/>
+        </w:rPr>
+        <w:t>pochází</w:t>
+      </w:r>
+      <w:proofErr w:type="spellEnd"/>
+      <w:r>
+        <w:rPr>
+          <w:lang w:val="en-US"/>
+        </w:rPr>
+        <w:t>.</w:t>
+      </w:r>
+    </w:p>
+    <w:p>
+      <w:pPr>
+        <w:numPr>
+          <w:ilvl w:val="0"/>
+          <w:numId w:val="19"/>
+        </w:numPr>
+        <w:tabs>
+          <w:tab w:val="num" w:pos="720"/>
+        </w:tabs>
+        <w:rPr>
+          <w:lang w:val="en-US"/>
+        </w:rPr>
+      </w:pPr>
+      <w:proofErr w:type="spellStart"/>
+      <w:r>
+        <w:rPr>
+          <w:lang w:val="en-US"/>
+        </w:rPr>
+        <w:t>Identifikovat</w:t>
+      </w:r>
+      <w:proofErr w:type="spellEnd"/>
+      <w:r>
+        <w:rPr>
+          <w:lang w:val="en-US"/>
+        </w:rPr>
+        <w:t xml:space="preserve"> a </w:t>
+      </w:r>
+      <w:proofErr w:type="spellStart"/>
+      <w:r>
+        <w:rPr>
+          <w:lang w:val="en-US"/>
+        </w:rPr>
+        <w:t>popsat</w:t>
+      </w:r>
+      <w:proofErr w:type="spellEnd"/>
+      <w:r>
+        <w:rPr>
+          <w:lang w:val="en-US"/>
+        </w:rPr>
+        <w:t xml:space="preserve"> </w:t>
+      </w:r>
+      <w:proofErr w:type="spellStart"/>
+      <w:r>
+        <w:rPr>
+          <w:lang w:val="en-US"/>
+        </w:rPr>
+        <w:t>hlavní</w:t>
+      </w:r>
+      <w:proofErr w:type="spellEnd"/>
+      <w:r>
+        <w:rPr>
+          <w:lang w:val="en-US"/>
+        </w:rPr>
+        <w:t xml:space="preserve"> </w:t>
+      </w:r>
+      <w:proofErr w:type="spellStart"/>
+      <w:r>
+        <w:rPr>
+          <w:lang w:val="en-US"/>
+        </w:rPr>
+        <w:t>narativy</w:t>
+      </w:r>
+      <w:proofErr w:type="spellEnd"/>
+    </w:p>
+    <w:p>
+      <w:pPr>
+        <w:ind w:left="720" w:firstLine="0"/>
+        <w:rPr>
+          <w:lang w:val="en-US"/>
+        </w:rPr>
+      </w:pPr>
+      <w:proofErr w:type="spellStart"/>
+      <w:r>
+        <w:rPr>
+          <w:lang w:val="en-US"/>
+        </w:rPr>
+        <w:t>Vytvořit</w:t>
+      </w:r>
+      <w:proofErr w:type="spellEnd"/>
+      <w:r>
+        <w:rPr>
+          <w:lang w:val="en-US"/>
+        </w:rPr>
+        <w:t xml:space="preserve"> </w:t>
+      </w:r>
+      <w:proofErr w:type="spellStart"/>
+      <w:r>
+        <w:rPr>
+          <w:lang w:val="en-US"/>
+        </w:rPr>
+        <w:t>přehled</w:t>
+      </w:r>
+      <w:proofErr w:type="spellEnd"/>
+      <w:r>
+        <w:rPr>
+          <w:lang w:val="en-US"/>
+        </w:rPr>
+        <w:t xml:space="preserve"> (</w:t>
+      </w:r>
+      <w:proofErr w:type="spellStart"/>
+      <w:r>
+        <w:rPr>
+          <w:lang w:val="en-US"/>
+        </w:rPr>
+        <w:t>typologii</w:t>
+      </w:r>
+      <w:proofErr w:type="spellEnd"/>
+      <w:r>
+        <w:rPr>
+          <w:lang w:val="en-US"/>
+        </w:rPr>
+        <w:t xml:space="preserve">) </w:t>
+      </w:r>
+      <w:proofErr w:type="spellStart"/>
+      <w:r>
+        <w:rPr>
+          <w:lang w:val="en-US"/>
+        </w:rPr>
+        <w:t>hlavních</w:t>
+      </w:r>
+      <w:proofErr w:type="spellEnd"/>
+      <w:r>
+        <w:rPr>
+          <w:lang w:val="en-US"/>
+        </w:rPr>
+        <w:t xml:space="preserve"> </w:t>
+      </w:r>
+      <w:proofErr w:type="spellStart"/>
+      <w:r>
+        <w:rPr>
+          <w:lang w:val="en-US"/>
+        </w:rPr>
+        <w:t>narativů</w:t>
+      </w:r>
+      <w:proofErr w:type="spellEnd"/>
+      <w:r>
+        <w:rPr>
+          <w:lang w:val="en-US"/>
+        </w:rPr>
+        <w:t xml:space="preserve"> a </w:t>
+      </w:r>
+      <w:proofErr w:type="spellStart"/>
+      <w:r>
+        <w:rPr>
+          <w:lang w:val="en-US"/>
+        </w:rPr>
+        <w:t>jejich</w:t>
+      </w:r>
+      <w:proofErr w:type="spellEnd"/>
+      <w:r>
+        <w:rPr>
+          <w:lang w:val="en-US"/>
+        </w:rPr>
+        <w:t xml:space="preserve"> </w:t>
+      </w:r>
+      <w:proofErr w:type="spellStart"/>
+      <w:r>
+        <w:rPr>
+          <w:lang w:val="en-US"/>
+        </w:rPr>
+        <w:t>častých</w:t>
+      </w:r>
+      <w:proofErr w:type="spellEnd"/>
+      <w:r>
+        <w:rPr>
+          <w:lang w:val="en-US"/>
+        </w:rPr>
+        <w:t xml:space="preserve"> variant (</w:t>
+      </w:r>
+      <w:proofErr w:type="spellStart"/>
+      <w:r>
+        <w:rPr>
+          <w:lang w:val="en-US"/>
+        </w:rPr>
+        <w:t>podnarativů</w:t>
+      </w:r>
+      <w:proofErr w:type="spellEnd"/>
+      <w:r>
+        <w:rPr>
+          <w:lang w:val="en-US"/>
+        </w:rPr>
+        <w:t xml:space="preserve">) a u </w:t>
+      </w:r>
+      <w:proofErr w:type="spellStart"/>
+      <w:r>
+        <w:rPr>
+          <w:lang w:val="en-US"/>
+        </w:rPr>
+        <w:t>každého</w:t>
+      </w:r>
+      <w:proofErr w:type="spellEnd"/>
+      <w:r>
+        <w:rPr>
+          <w:lang w:val="en-US"/>
+        </w:rPr>
+        <w:t xml:space="preserve"> </w:t>
+      </w:r>
+      <w:proofErr w:type="spellStart"/>
+      <w:r>
+        <w:rPr>
+          <w:lang w:val="en-US"/>
+        </w:rPr>
+        <w:t>uvést</w:t>
+      </w:r>
+      <w:proofErr w:type="spellEnd"/>
+      <w:r>
+        <w:rPr>
+          <w:lang w:val="en-US"/>
+        </w:rPr>
+        <w:t xml:space="preserve"> </w:t>
+      </w:r>
+      <w:proofErr w:type="spellStart"/>
+      <w:r>
+        <w:rPr>
+          <w:lang w:val="en-US"/>
+        </w:rPr>
+        <w:t>typické</w:t>
+      </w:r>
+      <w:proofErr w:type="spellEnd"/>
+      <w:r>
+        <w:rPr>
+          <w:lang w:val="en-US"/>
+        </w:rPr>
+        <w:t xml:space="preserve"> </w:t>
+      </w:r>
+      <w:proofErr w:type="spellStart"/>
+      <w:r>
+        <w:rPr>
+          <w:lang w:val="en-US"/>
+        </w:rPr>
+        <w:t>znaky</w:t>
+      </w:r>
+      <w:proofErr w:type="spellEnd"/>
+      <w:r>
+        <w:rPr>
+          <w:lang w:val="en-US"/>
+        </w:rPr>
+        <w:t xml:space="preserve"> + 1–2 </w:t>
+      </w:r>
+      <w:proofErr w:type="spellStart"/>
+      <w:r>
+        <w:rPr>
+          <w:lang w:val="en-US"/>
+        </w:rPr>
+        <w:t>příklady</w:t>
+      </w:r>
+      <w:proofErr w:type="spellEnd"/>
+      <w:r>
+        <w:rPr>
+          <w:lang w:val="en-US"/>
+        </w:rPr>
+        <w:t>.</w:t>
+      </w:r>
+    </w:p>
+    <w:p>
+      <w:pPr>
+        <w:numPr>
+          <w:ilvl w:val="0"/>
+          <w:numId w:val="19"/>
+        </w:numPr>
+        <w:tabs>
+          <w:tab w:val="num" w:pos="720"/>
+        </w:tabs>
+        <w:rPr>
+          <w:lang w:val="en-US"/>
+        </w:rPr>
+      </w:pPr>
+      <w:proofErr w:type="spellStart"/>
+      <w:r>
+        <w:rPr>
+          <w:lang w:val="en-US"/>
+        </w:rPr>
+        <w:t>Zachytit</w:t>
+      </w:r>
+      <w:proofErr w:type="spellEnd"/>
+      <w:r>
+        <w:rPr>
+          <w:lang w:val="en-US"/>
+        </w:rPr>
+        <w:t xml:space="preserve"> </w:t>
+      </w:r>
+      <w:proofErr w:type="spellStart"/>
+      <w:r>
+        <w:rPr>
+          <w:lang w:val="en-US"/>
+        </w:rPr>
+        <w:t>nejčastější</w:t>
+      </w:r>
+      <w:proofErr w:type="spellEnd"/>
+      <w:r>
+        <w:rPr>
+          <w:lang w:val="en-US"/>
+        </w:rPr>
+        <w:t xml:space="preserve"> </w:t>
+      </w:r>
+      <w:proofErr w:type="spellStart"/>
+      <w:r>
+        <w:rPr>
+          <w:lang w:val="en-US"/>
+        </w:rPr>
+        <w:t>používané</w:t>
+      </w:r>
+      <w:proofErr w:type="spellEnd"/>
+      <w:r>
+        <w:rPr>
+          <w:lang w:val="en-US"/>
+        </w:rPr>
+        <w:t xml:space="preserve"> </w:t>
+      </w:r>
+      <w:proofErr w:type="spellStart"/>
+      <w:r>
+        <w:rPr>
+          <w:lang w:val="en-US"/>
+        </w:rPr>
+        <w:t>techniky</w:t>
+      </w:r>
+      <w:proofErr w:type="spellEnd"/>
+      <w:r>
+        <w:rPr>
+          <w:lang w:val="en-US"/>
+        </w:rPr>
+        <w:t xml:space="preserve"> </w:t>
+      </w:r>
+      <w:proofErr w:type="spellStart"/>
+      <w:r>
+        <w:rPr>
+          <w:lang w:val="en-US"/>
+        </w:rPr>
+        <w:t>přesvědčování</w:t>
+      </w:r>
+      <w:proofErr w:type="spellEnd"/>
+    </w:p>
+    <w:p>
+      <w:pPr>
+        <w:ind w:left="709" w:firstLine="0"/>
+        <w:rPr>
+          <w:lang w:val="en-US"/>
+        </w:rPr>
+      </w:pPr>
+      <w:proofErr w:type="spellStart"/>
+      <w:r>
+        <w:rPr>
+          <w:lang w:val="en-US"/>
+        </w:rPr>
+        <w:t>Jednoduše</w:t>
+      </w:r>
+      <w:proofErr w:type="spellEnd"/>
+      <w:r>
+        <w:rPr>
+          <w:lang w:val="en-US"/>
+        </w:rPr>
+        <w:t xml:space="preserve"> </w:t>
+      </w:r>
+      <w:proofErr w:type="spellStart"/>
+      <w:r>
+        <w:rPr>
+          <w:lang w:val="en-US"/>
+        </w:rPr>
+        <w:t>pojmenovat</w:t>
+      </w:r>
+      <w:proofErr w:type="spellEnd"/>
+      <w:r>
+        <w:rPr>
+          <w:lang w:val="en-US"/>
+        </w:rPr>
+        <w:t xml:space="preserve">, </w:t>
+      </w:r>
+      <w:proofErr w:type="spellStart"/>
+      <w:r>
+        <w:rPr>
+          <w:lang w:val="en-US"/>
+        </w:rPr>
+        <w:t>jaké</w:t>
+      </w:r>
+      <w:proofErr w:type="spellEnd"/>
+      <w:r>
+        <w:rPr>
+          <w:lang w:val="en-US"/>
+        </w:rPr>
+        <w:t xml:space="preserve"> </w:t>
+      </w:r>
+      <w:proofErr w:type="spellStart"/>
+      <w:r>
+        <w:rPr>
+          <w:lang w:val="en-US"/>
+        </w:rPr>
+        <w:t>komunikační</w:t>
+      </w:r>
+      <w:proofErr w:type="spellEnd"/>
+      <w:r>
+        <w:rPr>
+          <w:lang w:val="en-US"/>
+        </w:rPr>
+        <w:t xml:space="preserve"> </w:t>
+      </w:r>
+      <w:proofErr w:type="spellStart"/>
+      <w:r>
+        <w:rPr>
+          <w:lang w:val="en-US"/>
+        </w:rPr>
+        <w:t>postupy</w:t>
+      </w:r>
+      <w:proofErr w:type="spellEnd"/>
+      <w:r>
+        <w:rPr>
+          <w:lang w:val="en-US"/>
+        </w:rPr>
+        <w:t xml:space="preserve"> se v </w:t>
+      </w:r>
+      <w:proofErr w:type="spellStart"/>
+      <w:r>
+        <w:rPr>
+          <w:lang w:val="en-US"/>
+        </w:rPr>
+        <w:t>narativech</w:t>
+      </w:r>
+      <w:proofErr w:type="spellEnd"/>
+      <w:r>
+        <w:rPr>
+          <w:lang w:val="en-US"/>
+        </w:rPr>
+        <w:t xml:space="preserve"> </w:t>
+      </w:r>
+      <w:proofErr w:type="spellStart"/>
+      <w:r>
+        <w:rPr>
+          <w:lang w:val="en-US"/>
+        </w:rPr>
+        <w:t>často</w:t>
+      </w:r>
+      <w:proofErr w:type="spellEnd"/>
+      <w:r>
+        <w:rPr>
+          <w:lang w:val="en-US"/>
+        </w:rPr>
+        <w:t xml:space="preserve"> </w:t>
+      </w:r>
+      <w:proofErr w:type="spellStart"/>
+      <w:r>
+        <w:rPr>
+          <w:lang w:val="en-US"/>
+        </w:rPr>
+        <w:t>opakují</w:t>
+      </w:r>
+      <w:proofErr w:type="spellEnd"/>
+      <w:r>
+        <w:rPr>
+          <w:lang w:val="en-US"/>
+        </w:rPr>
+        <w:t xml:space="preserve"> (</w:t>
+      </w:r>
+      <w:proofErr w:type="spellStart"/>
+      <w:r>
+        <w:rPr>
+          <w:lang w:val="en-US"/>
+        </w:rPr>
+        <w:t>např</w:t>
+      </w:r>
+      <w:proofErr w:type="spellEnd"/>
+      <w:r>
+        <w:rPr>
+          <w:lang w:val="en-US"/>
+        </w:rPr>
+        <w:t xml:space="preserve">. </w:t>
+      </w:r>
+      <w:proofErr w:type="spellStart"/>
+      <w:r>
+        <w:rPr>
+          <w:lang w:val="en-US"/>
+        </w:rPr>
+        <w:t>strašení</w:t>
+      </w:r>
+      <w:proofErr w:type="spellEnd"/>
+      <w:r>
+        <w:rPr>
+          <w:lang w:val="en-US"/>
+        </w:rPr>
+        <w:t xml:space="preserve"> </w:t>
+      </w:r>
+      <w:proofErr w:type="spellStart"/>
+      <w:r>
+        <w:rPr>
+          <w:lang w:val="en-US"/>
+        </w:rPr>
+        <w:t>zdražováním</w:t>
+      </w:r>
+      <w:proofErr w:type="spellEnd"/>
+      <w:r>
+        <w:rPr>
+          <w:lang w:val="en-US"/>
+        </w:rPr>
+        <w:t>, „</w:t>
+      </w:r>
+      <w:proofErr w:type="spellStart"/>
+      <w:r>
+        <w:rPr>
+          <w:lang w:val="en-US"/>
+        </w:rPr>
+        <w:t>Brusel</w:t>
+      </w:r>
+      <w:proofErr w:type="spellEnd"/>
+      <w:r>
+        <w:rPr>
+          <w:lang w:val="en-US"/>
+        </w:rPr>
+        <w:t xml:space="preserve"> </w:t>
+      </w:r>
+      <w:proofErr w:type="spellStart"/>
+      <w:proofErr w:type="gramStart"/>
+      <w:r>
+        <w:rPr>
+          <w:lang w:val="en-US"/>
+        </w:rPr>
+        <w:t>diktuje</w:t>
+      </w:r>
+      <w:proofErr w:type="spellEnd"/>
+      <w:r>
+        <w:rPr>
+          <w:lang w:val="en-US"/>
+        </w:rPr>
+        <w:t>“</w:t>
+      </w:r>
+      <w:proofErr w:type="gramEnd"/>
+      <w:r>
+        <w:rPr>
+          <w:lang w:val="en-US"/>
+        </w:rPr>
+        <w:t xml:space="preserve">, </w:t>
+      </w:r>
+      <w:proofErr w:type="spellStart"/>
+      <w:r>
+        <w:rPr>
+          <w:lang w:val="en-US"/>
+        </w:rPr>
+        <w:t>zkratky</w:t>
+      </w:r>
+      <w:proofErr w:type="spellEnd"/>
+      <w:r>
+        <w:rPr>
+          <w:lang w:val="en-US"/>
+        </w:rPr>
+        <w:t xml:space="preserve">, </w:t>
+      </w:r>
+      <w:proofErr w:type="spellStart"/>
+      <w:r>
+        <w:rPr>
+          <w:lang w:val="en-US"/>
+        </w:rPr>
+        <w:t>falešná</w:t>
+      </w:r>
+      <w:proofErr w:type="spellEnd"/>
+      <w:r>
+        <w:rPr>
+          <w:lang w:val="en-US"/>
+        </w:rPr>
+        <w:t xml:space="preserve"> </w:t>
+      </w:r>
+      <w:proofErr w:type="spellStart"/>
+      <w:r>
+        <w:rPr>
+          <w:lang w:val="en-US"/>
+        </w:rPr>
+        <w:t>dilemata</w:t>
+      </w:r>
+      <w:proofErr w:type="spellEnd"/>
+      <w:r>
+        <w:rPr>
+          <w:lang w:val="en-US"/>
+        </w:rPr>
+        <w:t xml:space="preserve">, </w:t>
+      </w:r>
+      <w:proofErr w:type="spellStart"/>
+      <w:r>
+        <w:rPr>
+          <w:lang w:val="en-US"/>
+        </w:rPr>
+        <w:t>anekdoty</w:t>
+      </w:r>
+      <w:proofErr w:type="spellEnd"/>
+      <w:r>
+        <w:rPr>
+          <w:lang w:val="en-US"/>
+        </w:rPr>
+        <w:t xml:space="preserve"> </w:t>
+      </w:r>
+      <w:proofErr w:type="spellStart"/>
+      <w:r>
+        <w:rPr>
+          <w:lang w:val="en-US"/>
+        </w:rPr>
+        <w:t>místo</w:t>
+      </w:r>
+      <w:proofErr w:type="spellEnd"/>
+      <w:r>
+        <w:rPr>
+          <w:lang w:val="en-US"/>
+        </w:rPr>
+        <w:t xml:space="preserve"> </w:t>
+      </w:r>
+      <w:proofErr w:type="spellStart"/>
+      <w:r>
+        <w:rPr>
+          <w:lang w:val="en-US"/>
+        </w:rPr>
+        <w:t>dat</w:t>
+      </w:r>
+      <w:proofErr w:type="spellEnd"/>
+      <w:r>
+        <w:rPr>
+          <w:lang w:val="en-US"/>
+        </w:rPr>
+        <w:t>).</w:t>
+      </w:r>
+    </w:p>
+    <w:p>
+      <w:pPr>
+        <w:numPr>
+          <w:ilvl w:val="0"/>
+          <w:numId w:val="19"/>
+        </w:numPr>
+        <w:tabs>
+          <w:tab w:val="num" w:pos="720"/>
+        </w:tabs>
+        <w:rPr>
+          <w:lang w:val="en-US"/>
+        </w:rPr>
+      </w:pPr>
+      <w:proofErr w:type="spellStart"/>
+      <w:r>
+        <w:rPr>
+          <w:lang w:val="en-US"/>
+        </w:rPr>
+        <w:t>Navrhnout</w:t>
+      </w:r>
+      <w:proofErr w:type="spellEnd"/>
+      <w:r>
+        <w:rPr>
+          <w:lang w:val="en-US"/>
+        </w:rPr>
+        <w:t xml:space="preserve"> </w:t>
+      </w:r>
+      <w:proofErr w:type="spellStart"/>
+      <w:r>
+        <w:rPr>
+          <w:lang w:val="en-US"/>
+        </w:rPr>
+        <w:t>základní</w:t>
+      </w:r>
+      <w:proofErr w:type="spellEnd"/>
+      <w:r>
+        <w:rPr>
+          <w:lang w:val="en-US"/>
+        </w:rPr>
+        <w:t xml:space="preserve"> </w:t>
+      </w:r>
+      <w:proofErr w:type="spellStart"/>
+      <w:r>
+        <w:rPr>
+          <w:lang w:val="en-US"/>
+        </w:rPr>
+        <w:t>doporučení</w:t>
+      </w:r>
+      <w:proofErr w:type="spellEnd"/>
+      <w:r>
+        <w:rPr>
+          <w:lang w:val="en-US"/>
+        </w:rPr>
+        <w:t xml:space="preserve"> pro </w:t>
+      </w:r>
+      <w:proofErr w:type="spellStart"/>
+      <w:r>
+        <w:rPr>
+          <w:lang w:val="en-US"/>
+        </w:rPr>
+        <w:t>reakci</w:t>
+      </w:r>
+      <w:proofErr w:type="spellEnd"/>
+      <w:r>
+        <w:rPr>
+          <w:lang w:val="en-US"/>
+        </w:rPr>
+        <w:t xml:space="preserve"> (</w:t>
+      </w:r>
+      <w:proofErr w:type="spellStart"/>
+      <w:r>
+        <w:rPr>
+          <w:lang w:val="en-US"/>
+        </w:rPr>
+        <w:t>strategická</w:t>
+      </w:r>
+      <w:proofErr w:type="spellEnd"/>
+      <w:r>
+        <w:rPr>
+          <w:lang w:val="en-US"/>
+        </w:rPr>
+        <w:t xml:space="preserve"> </w:t>
+      </w:r>
+      <w:proofErr w:type="spellStart"/>
+      <w:r>
+        <w:rPr>
+          <w:lang w:val="en-US"/>
+        </w:rPr>
+        <w:t>komunikace</w:t>
+      </w:r>
+      <w:proofErr w:type="spellEnd"/>
+      <w:r>
+        <w:rPr>
+          <w:lang w:val="en-US"/>
+        </w:rPr>
+        <w:t>)</w:t>
+      </w:r>
+    </w:p>
+    <w:p>
+      <w:pPr>
+        <w:ind w:left="720" w:firstLine="0"/>
+        <w:rPr>
+          <w:lang w:val="en-US"/>
+        </w:rPr>
+      </w:pPr>
+      <w:proofErr w:type="spellStart"/>
+      <w:r>
+        <w:rPr>
+          <w:lang w:val="en-US"/>
+        </w:rPr>
+        <w:t>Krátce</w:t>
+      </w:r>
+      <w:proofErr w:type="spellEnd"/>
+      <w:r>
+        <w:rPr>
+          <w:lang w:val="en-US"/>
+        </w:rPr>
+        <w:t xml:space="preserve"> </w:t>
+      </w:r>
+      <w:proofErr w:type="spellStart"/>
+      <w:r>
+        <w:rPr>
+          <w:lang w:val="en-US"/>
+        </w:rPr>
+        <w:t>formulovat</w:t>
+      </w:r>
+      <w:proofErr w:type="spellEnd"/>
+      <w:r>
+        <w:rPr>
+          <w:lang w:val="en-US"/>
+        </w:rPr>
+        <w:t xml:space="preserve">, jak by </w:t>
+      </w:r>
+      <w:proofErr w:type="spellStart"/>
+      <w:r>
+        <w:rPr>
+          <w:lang w:val="en-US"/>
+        </w:rPr>
+        <w:t>šlo</w:t>
+      </w:r>
+      <w:proofErr w:type="spellEnd"/>
+      <w:r>
+        <w:rPr>
+          <w:lang w:val="en-US"/>
+        </w:rPr>
+        <w:t xml:space="preserve"> </w:t>
+      </w:r>
+      <w:proofErr w:type="spellStart"/>
+      <w:r>
+        <w:rPr>
+          <w:lang w:val="en-US"/>
+        </w:rPr>
+        <w:t>na</w:t>
+      </w:r>
+      <w:proofErr w:type="spellEnd"/>
+      <w:r>
+        <w:rPr>
+          <w:lang w:val="en-US"/>
+        </w:rPr>
+        <w:t xml:space="preserve"> </w:t>
+      </w:r>
+      <w:proofErr w:type="spellStart"/>
+      <w:r>
+        <w:rPr>
+          <w:lang w:val="en-US"/>
+        </w:rPr>
+        <w:t>takové</w:t>
+      </w:r>
+      <w:proofErr w:type="spellEnd"/>
+      <w:r>
+        <w:rPr>
+          <w:lang w:val="en-US"/>
+        </w:rPr>
+        <w:t xml:space="preserve"> </w:t>
+      </w:r>
+      <w:proofErr w:type="spellStart"/>
+      <w:r>
+        <w:rPr>
+          <w:lang w:val="en-US"/>
+        </w:rPr>
+        <w:t>narativy</w:t>
+      </w:r>
+      <w:proofErr w:type="spellEnd"/>
+      <w:r>
+        <w:rPr>
+          <w:lang w:val="en-US"/>
+        </w:rPr>
+        <w:t xml:space="preserve"> </w:t>
+      </w:r>
+      <w:proofErr w:type="spellStart"/>
+      <w:r>
+        <w:rPr>
+          <w:lang w:val="en-US"/>
+        </w:rPr>
+        <w:t>reagovat</w:t>
+      </w:r>
+      <w:proofErr w:type="spellEnd"/>
+      <w:r>
+        <w:rPr>
+          <w:lang w:val="en-US"/>
+        </w:rPr>
+        <w:t xml:space="preserve"> (</w:t>
+      </w:r>
+      <w:proofErr w:type="spellStart"/>
+      <w:r>
+        <w:rPr>
+          <w:lang w:val="en-US"/>
+        </w:rPr>
+        <w:t>prevence</w:t>
+      </w:r>
+      <w:proofErr w:type="spellEnd"/>
+      <w:r>
+        <w:rPr>
+          <w:lang w:val="en-US"/>
+        </w:rPr>
+        <w:t xml:space="preserve"> </w:t>
+      </w:r>
+      <w:proofErr w:type="spellStart"/>
+      <w:r>
+        <w:rPr>
+          <w:lang w:val="en-US"/>
+        </w:rPr>
+        <w:t>vysvětlením</w:t>
+      </w:r>
+      <w:proofErr w:type="spellEnd"/>
+      <w:r>
+        <w:rPr>
+          <w:lang w:val="en-US"/>
+        </w:rPr>
+        <w:t xml:space="preserve">, </w:t>
+      </w:r>
+      <w:proofErr w:type="spellStart"/>
+      <w:r>
+        <w:rPr>
+          <w:lang w:val="en-US"/>
+        </w:rPr>
+        <w:t>srozumitelnost</w:t>
+      </w:r>
+      <w:proofErr w:type="spellEnd"/>
+      <w:r>
+        <w:rPr>
+          <w:lang w:val="en-US"/>
+        </w:rPr>
+        <w:t xml:space="preserve">, </w:t>
+      </w:r>
+      <w:proofErr w:type="spellStart"/>
+      <w:r>
+        <w:rPr>
+          <w:lang w:val="en-US"/>
+        </w:rPr>
+        <w:t>práce</w:t>
+      </w:r>
+      <w:proofErr w:type="spellEnd"/>
+      <w:r>
+        <w:rPr>
+          <w:lang w:val="en-US"/>
+        </w:rPr>
+        <w:t xml:space="preserve"> s </w:t>
+      </w:r>
+      <w:proofErr w:type="spellStart"/>
+      <w:r>
+        <w:rPr>
+          <w:lang w:val="en-US"/>
+        </w:rPr>
+        <w:t>důvěryhodností</w:t>
+      </w:r>
+      <w:proofErr w:type="spellEnd"/>
+      <w:r>
+        <w:rPr>
+          <w:lang w:val="en-US"/>
+        </w:rPr>
+        <w:t>, „</w:t>
+      </w:r>
+      <w:proofErr w:type="spellStart"/>
+      <w:proofErr w:type="gramStart"/>
+      <w:r>
+        <w:rPr>
+          <w:lang w:val="en-US"/>
+        </w:rPr>
+        <w:t>nezesilovat</w:t>
+      </w:r>
+      <w:proofErr w:type="spellEnd"/>
+      <w:r>
+        <w:rPr>
+          <w:lang w:val="en-US"/>
+        </w:rPr>
+        <w:t xml:space="preserve">“ </w:t>
+      </w:r>
+      <w:proofErr w:type="spellStart"/>
+      <w:r>
+        <w:rPr>
+          <w:lang w:val="en-US"/>
+        </w:rPr>
+        <w:t>dezinformace</w:t>
+      </w:r>
+      <w:proofErr w:type="spellEnd"/>
+      <w:proofErr w:type="gramEnd"/>
+      <w:r>
+        <w:rPr>
+          <w:lang w:val="en-US"/>
+        </w:rPr>
+        <w:t>).</w:t>
       </w:r>
     </w:p>
     <w:p/>
@@ -4740,6 +6760,7 @@
       <w:bookmarkStart w:id="10" w:name="_Toc386301760"/>
       <w:bookmarkStart w:id="11" w:name="_Toc476327917"/>
       <w:r>
+        <w:lastRenderedPageBreak/>
         <w:t>Metody</w:t>
       </w:r>
       <w:bookmarkEnd w:id="10"/>
@@ -4832,369 +6853,135 @@
     <w:p>
       <w:pPr>
         <w:rPr>
-          <w:highlight w:val="green"/>
-        </w:rPr>
-      </w:pPr>
-      <w:r>
-        <w:rPr>
-          <w:highlight w:val="green"/>
-        </w:rPr>
-        <w:t>V případě, že text obsahuje matematický vzorec, na který se bude text později od</w:t>
-      </w:r>
-      <w:r>
-        <w:rPr>
-          <w:highlight w:val="green"/>
-        </w:rPr>
-        <w:t>kazovat</w:t>
-      </w:r>
-      <w:r>
-        <w:rPr>
-          <w:highlight w:val="green"/>
-        </w:rPr>
-        <w:t>,</w:t>
-      </w:r>
-      <w:r>
-        <w:rPr>
-          <w:highlight w:val="green"/>
-        </w:rPr>
-        <w:t xml:space="preserve"> uvádějte vzorec na samostatném řádku</w:t>
-      </w:r>
-      <w:r>
-        <w:rPr>
-          <w:highlight w:val="green"/>
-        </w:rPr>
-        <w:t>, vycentrovaný na střed řádku</w:t>
-      </w:r>
-      <w:r>
-        <w:rPr>
-          <w:highlight w:val="green"/>
-        </w:rPr>
-        <w:t xml:space="preserve"> a s číslem, které udává pořadí </w:t>
-      </w:r>
-      <w:r>
-        <w:rPr>
-          <w:highlight w:val="green"/>
-        </w:rPr>
-        <w:t>mezi číslovanými vzorci</w:t>
-      </w:r>
-      <w:r>
-        <w:rPr>
-          <w:highlight w:val="green"/>
-        </w:rPr>
-        <w:t xml:space="preserve"> v kapitole, jako je tomu v příkladu vztahu pro elektrický odpor</w:t>
-      </w:r>
-    </w:p>
-    <w:p>
-      <w:pPr>
-        <w:pStyle w:val="Vzorec"/>
-        <w:rPr>
-          <w:highlight w:val="green"/>
-        </w:rPr>
-      </w:pPr>
-      <w:r>
-        <w:rPr>
-          <w:highlight w:val="green"/>
-        </w:rPr>
-        <w:tab/>
-      </w:r>
-      <w:r>
-        <w:rPr>
-          <w:noProof/>
-          <w:position w:val="-24"/>
-          <w:highlight w:val="green"/>
-        </w:rPr>
-        <w:object w:dxaOrig="700" w:dyaOrig="620" w14:anchorId="1446ACD8">
-          <v:shapetype id="_x0000_t75" coordsize="21600,21600" o:spt="75" o:preferrelative="t" path="m@4@5l@4@11@9@11@9@5xe" filled="f" stroked="f">
-            <v:stroke joinstyle="miter"/>
-            <v:formulas>
-              <v:f eqn="if lineDrawn pixelLineWidth 0"/>
-              <v:f eqn="sum @0 1 0"/>
-              <v:f eqn="sum 0 0 @1"/>
-              <v:f eqn="prod @2 1 2"/>
-              <v:f eqn="prod @3 21600 pixelWidth"/>
-              <v:f eqn="prod @3 21600 pixelHeight"/>
-              <v:f eqn="sum @0 0 1"/>
-              <v:f eqn="prod @6 1 2"/>
-              <v:f eqn="prod @7 21600 pixelWidth"/>
-              <v:f eqn="sum @8 21600 0"/>
-              <v:f eqn="prod @7 21600 pixelHeight"/>
-              <v:f eqn="sum @10 21600 0"/>
-            </v:formulas>
-            <v:path o:extrusionok="f" gradientshapeok="t" o:connecttype="rect"/>
-            <o:lock v:ext="edit" aspectratio="t"/>
-          </v:shapetype>
-          <v:shape id="_x0000_i1025" type="#_x0000_t75" alt="" style="width:36.5pt;height:31.5pt;mso-width-percent:0;mso-height-percent:0;mso-width-percent:0;mso-height-percent:0" o:ole="">
-            <v:imagedata r:id="rId15" o:title=""/>
-          </v:shape>
-          <o:OLEObject Type="Embed" ProgID="Equation.DSMT4" ShapeID="_x0000_i1025" DrawAspect="Content" ObjectID="_1830525738" r:id="rId16"/>
-        </w:object>
-      </w:r>
-      <w:r>
-        <w:rPr>
-          <w:highlight w:val="green"/>
-        </w:rPr>
-        <w:t>,</w:t>
-      </w:r>
-      <w:r>
-        <w:rPr>
-          <w:highlight w:val="green"/>
-        </w:rPr>
-        <w:tab/>
-        <w:t>(</w:t>
-      </w:r>
-      <w:r>
-        <w:rPr>
-          <w:highlight w:val="green"/>
-        </w:rPr>
-        <w:t>2</w:t>
-      </w:r>
-      <w:r>
-        <w:rPr>
-          <w:highlight w:val="green"/>
-        </w:rPr>
-        <w:t>.</w:t>
-      </w:r>
-      <w:r>
-        <w:rPr>
-          <w:highlight w:val="green"/>
-        </w:rPr>
-        <w:t>1</w:t>
-      </w:r>
-      <w:r>
-        <w:rPr>
-          <w:highlight w:val="green"/>
-        </w:rPr>
-        <w:t>)</w:t>
-      </w:r>
-    </w:p>
-    <w:p>
-      <w:pPr>
-        <w:pStyle w:val="Normlnbezodsazen"/>
-        <w:rPr>
-          <w:highlight w:val="green"/>
-        </w:rPr>
-        <w:sectPr>
-          <w:pgSz w:w="11906" w:h="16838" w:code="9"/>
-          <w:pgMar w:top="1418" w:right="1418" w:bottom="1418" w:left="1418" w:header="709" w:footer="709" w:gutter="567"/>
-          <w:cols w:space="708"/>
-          <w:docGrid w:linePitch="360"/>
-        </w:sectPr>
-      </w:pPr>
-      <w:r>
-        <w:rPr>
-          <w:highlight w:val="green"/>
-        </w:rPr>
-        <w:t xml:space="preserve">kde </w:t>
-      </w:r>
-      <w:r>
-        <w:rPr>
-          <w:i/>
-          <w:highlight w:val="green"/>
-        </w:rPr>
-        <w:t>U</w:t>
-      </w:r>
-      <w:r>
-        <w:rPr>
-          <w:highlight w:val="green"/>
-        </w:rPr>
-        <w:t xml:space="preserve"> </w:t>
-      </w:r>
-      <w:r>
-        <w:rPr>
-          <w:highlight w:val="green"/>
-        </w:rPr>
-        <w:t xml:space="preserve">je </w:t>
-      </w:r>
-      <w:r>
-        <w:rPr>
-          <w:highlight w:val="green"/>
-        </w:rPr>
-        <w:t xml:space="preserve">napětí </w:t>
-      </w:r>
-      <w:r>
-        <w:rPr>
-          <w:highlight w:val="green"/>
-        </w:rPr>
-        <w:t>a</w:t>
-      </w:r>
-      <w:r>
-        <w:rPr>
-          <w:highlight w:val="green"/>
-        </w:rPr>
-        <w:t xml:space="preserve"> </w:t>
-      </w:r>
-      <w:r>
-        <w:rPr>
-          <w:i/>
-          <w:highlight w:val="green"/>
-        </w:rPr>
-        <w:t>I</w:t>
-      </w:r>
-      <w:r>
-        <w:rPr>
-          <w:highlight w:val="green"/>
-        </w:rPr>
-        <w:t xml:space="preserve"> je </w:t>
-      </w:r>
-      <w:r>
-        <w:rPr>
-          <w:highlight w:val="green"/>
-        </w:rPr>
-        <w:t>proud</w:t>
-      </w:r>
-      <w:r>
-        <w:rPr>
-          <w:highlight w:val="green"/>
-        </w:rPr>
-        <w:t>.</w:t>
-      </w:r>
-      <w:r>
-        <w:rPr>
-          <w:highlight w:val="green"/>
-        </w:rPr>
-        <w:t xml:space="preserve"> Pokud je vzorec součástí věty, </w:t>
-      </w:r>
-      <w:r>
-        <w:rPr>
-          <w:highlight w:val="green"/>
-        </w:rPr>
-        <w:t xml:space="preserve">jako v předchozím vztahu (2.1), </w:t>
-      </w:r>
-      <w:r>
-        <w:rPr>
-          <w:highlight w:val="green"/>
-        </w:rPr>
-        <w:t>pokračujte za ním textem bez odsazení nového odstavce.</w:t>
-      </w:r>
-      <w:r>
-        <w:rPr>
-          <w:highlight w:val="green"/>
-        </w:rPr>
-        <w:t xml:space="preserve"> V programu </w:t>
-      </w:r>
-      <w:r>
-        <w:rPr>
-          <w:i/>
-          <w:highlight w:val="green"/>
-        </w:rPr>
-        <w:t>Microsoft Word</w:t>
-      </w:r>
-      <w:r>
-        <w:rPr>
-          <w:highlight w:val="green"/>
-        </w:rPr>
-        <w:t xml:space="preserve"> doporučujeme pro sazbu vzorců a matematických symbolů </w:t>
-      </w:r>
-      <w:r>
-        <w:rPr>
-          <w:highlight w:val="green"/>
-        </w:rPr>
-        <w:t xml:space="preserve">namísto příkazu </w:t>
-      </w:r>
-      <w:r>
-        <w:rPr>
-          <w:i/>
-          <w:highlight w:val="green"/>
-        </w:rPr>
-        <w:t>Vložit rovnici</w:t>
-      </w:r>
-      <w:r>
-        <w:rPr>
-          <w:highlight w:val="green"/>
-        </w:rPr>
-        <w:t xml:space="preserve"> </w:t>
-      </w:r>
-      <w:r>
-        <w:rPr>
-          <w:highlight w:val="green"/>
-        </w:rPr>
-        <w:t xml:space="preserve">používat </w:t>
-      </w:r>
-      <w:r>
-        <w:rPr>
-          <w:i/>
-          <w:highlight w:val="green"/>
-        </w:rPr>
-        <w:t>Editor rovnic</w:t>
-      </w:r>
-      <w:r>
-        <w:rPr>
-          <w:highlight w:val="green"/>
-        </w:rPr>
-        <w:t xml:space="preserve"> (</w:t>
-      </w:r>
-      <w:r>
-        <w:rPr>
-          <w:i/>
-          <w:highlight w:val="green"/>
-        </w:rPr>
-        <w:t>Vložit</w:t>
-      </w:r>
-      <w:r>
-        <w:rPr>
-          <w:highlight w:val="green"/>
-        </w:rPr>
-        <w:t>\</w:t>
-      </w:r>
-      <w:r>
-        <w:rPr>
-          <w:i/>
-          <w:highlight w:val="green"/>
-        </w:rPr>
-        <w:t>Objekt</w:t>
-      </w:r>
-      <w:r>
-        <w:rPr>
-          <w:i/>
-          <w:highlight w:val="green"/>
-        </w:rPr>
-        <w:t>\</w:t>
-      </w:r>
-      <w:r>
-        <w:rPr>
-          <w:i/>
-          <w:highlight w:val="green"/>
-        </w:rPr>
-        <w:t>Editor rovnic 3.0</w:t>
-      </w:r>
-      <w:r>
-        <w:rPr>
-          <w:highlight w:val="green"/>
-        </w:rPr>
-        <w:t>)</w:t>
-      </w:r>
-      <w:r>
-        <w:rPr>
-          <w:highlight w:val="green"/>
-        </w:rPr>
-        <w:t xml:space="preserve"> nebo doplněk </w:t>
-      </w:r>
-      <w:r>
-        <w:rPr>
-          <w:i/>
-          <w:highlight w:val="green"/>
-        </w:rPr>
-        <w:t>MathType</w:t>
-      </w:r>
-      <w:r>
-        <w:rPr>
-          <w:highlight w:val="green"/>
-        </w:rPr>
-        <w:t xml:space="preserve">, který je ve verzi </w:t>
-      </w:r>
-      <w:r>
-        <w:rPr>
-          <w:i/>
-          <w:highlight w:val="green"/>
-        </w:rPr>
-        <w:t>Lite</w:t>
-      </w:r>
-      <w:r>
-        <w:rPr>
-          <w:highlight w:val="green"/>
-        </w:rPr>
-        <w:t xml:space="preserve"> volně k dispozici.</w:t>
-      </w:r>
+          <w:highlight w:val="yellow"/>
+        </w:rPr>
+      </w:pPr>
+    </w:p>
+    <w:p>
+      <w:pPr>
+        <w:rPr>
+          <w:highlight w:val="yellow"/>
+        </w:rPr>
+      </w:pPr>
+    </w:p>
+    <w:p>
+      <w:pPr>
+        <w:rPr>
+          <w:highlight w:val="yellow"/>
+        </w:rPr>
+      </w:pPr>
+    </w:p>
+    <w:p>
+      <w:pPr>
+        <w:rPr>
+          <w:highlight w:val="yellow"/>
+        </w:rPr>
+      </w:pPr>
+    </w:p>
+    <w:p>
+      <w:pPr>
+        <w:rPr>
+          <w:highlight w:val="yellow"/>
+        </w:rPr>
+      </w:pPr>
+    </w:p>
+    <w:p>
+      <w:pPr>
+        <w:rPr>
+          <w:highlight w:val="yellow"/>
+        </w:rPr>
+      </w:pPr>
+    </w:p>
+    <w:p>
+      <w:pPr>
+        <w:rPr>
+          <w:highlight w:val="yellow"/>
+        </w:rPr>
+      </w:pPr>
+    </w:p>
+    <w:p>
+      <w:pPr>
+        <w:rPr>
+          <w:highlight w:val="yellow"/>
+        </w:rPr>
+      </w:pPr>
+    </w:p>
+    <w:p>
+      <w:pPr>
+        <w:rPr>
+          <w:highlight w:val="yellow"/>
+        </w:rPr>
+      </w:pPr>
+    </w:p>
+    <w:p>
+      <w:pPr>
+        <w:rPr>
+          <w:highlight w:val="yellow"/>
+        </w:rPr>
+      </w:pPr>
+    </w:p>
+    <w:p>
+      <w:pPr>
+        <w:rPr>
+          <w:highlight w:val="yellow"/>
+        </w:rPr>
+      </w:pPr>
+    </w:p>
+    <w:p>
+      <w:pPr>
+        <w:rPr>
+          <w:highlight w:val="yellow"/>
+        </w:rPr>
+      </w:pPr>
+    </w:p>
+    <w:p>
+      <w:pPr>
+        <w:rPr>
+          <w:highlight w:val="yellow"/>
+        </w:rPr>
+      </w:pPr>
+    </w:p>
+    <w:p>
+      <w:pPr>
+        <w:rPr>
+          <w:highlight w:val="yellow"/>
+        </w:rPr>
+      </w:pPr>
+    </w:p>
+    <w:p>
+      <w:pPr>
+        <w:rPr>
+          <w:highlight w:val="yellow"/>
+        </w:rPr>
+      </w:pPr>
+    </w:p>
+    <w:p>
+      <w:pPr>
+        <w:rPr>
+          <w:highlight w:val="yellow"/>
+        </w:rPr>
+      </w:pPr>
+    </w:p>
+    <w:p>
+      <w:pPr>
+        <w:rPr>
+          <w:highlight w:val="yellow"/>
+        </w:rPr>
+      </w:pPr>
+    </w:p>
+    <w:p>
+      <w:pPr>
+        <w:rPr>
+          <w:highlight w:val="yellow"/>
+        </w:rPr>
+      </w:pPr>
+    </w:p>
+    <w:p>
+      <w:pPr>
+        <w:rPr>
+          <w:highlight w:val="yellow"/>
+        </w:rPr>
+      </w:pPr>
     </w:p>
     <w:p>
       <w:pPr>
@@ -5297,7 +7084,7 @@
                     </pic:cNvPicPr>
                   </pic:nvPicPr>
                   <pic:blipFill>
-                    <a:blip r:embed="rId17">
+                    <a:blip r:embed="rId15">
                       <a:extLst>
                         <a:ext uri="{28A0092B-C50C-407E-A947-70E740481C1C}">
                           <a14:useLocalDpi xmlns:a14="http://schemas.microsoft.com/office/drawing/2010/main" val="0"/>
@@ -5490,7 +7277,6 @@
           <w:b/>
           <w:color w:val="FF0000"/>
         </w:rPr>
-        <w:lastRenderedPageBreak/>
         <w:t>Tabulka 3.1</w:t>
       </w:r>
       <w:r>
@@ -6618,7 +8404,7 @@
                   </w:rPr>
                   <w:t xml:space="preserve">. 2019. Dostupné také z: </w:t>
                 </w:r>
-                <w:hyperlink r:id="rId18" w:history="1">
+                <w:hyperlink r:id="rId16" w:history="1">
                   <w:r>
                     <w:rPr>
                       <w:rStyle w:val="Hyperlink"/>
@@ -6698,7 +8484,7 @@
                   </w:rPr>
                   <w:t xml:space="preserve">. Dostupné také z: </w:t>
                 </w:r>
-                <w:hyperlink r:id="rId19" w:history="1">
+                <w:hyperlink r:id="rId17" w:history="1">
                   <w:r>
                     <w:rPr>
                       <w:rStyle w:val="Hyperlink"/>
@@ -6778,7 +8564,7 @@
                   </w:rPr>
                   <w:t xml:space="preserve">. Dostupné také z: </w:t>
                 </w:r>
-                <w:hyperlink r:id="rId20" w:history="1">
+                <w:hyperlink r:id="rId18" w:history="1">
                   <w:r>
                     <w:rPr>
                       <w:rStyle w:val="Hyperlink"/>
@@ -6858,7 +8644,7 @@
                   </w:rPr>
                   <w:t xml:space="preserve">. Dostupné také z: </w:t>
                 </w:r>
-                <w:hyperlink r:id="rId21" w:history="1">
+                <w:hyperlink r:id="rId19" w:history="1">
                   <w:r>
                     <w:rPr>
                       <w:rStyle w:val="Hyperlink"/>
@@ -6922,7 +8708,7 @@
                   </w:rPr>
                   <w:t xml:space="preserve">NAŘÍZENÍ EVROPSKÉHO PARLAMENTU A RADY (EU) 2023/955 ze dne 10. května 2023, kterým se zřizuje Sociální klimatický fond. In: . 2023. Dostupné také z: </w:t>
                 </w:r>
-                <w:hyperlink r:id="rId22" w:history="1">
+                <w:hyperlink r:id="rId20" w:history="1">
                   <w:r>
                     <w:rPr>
                       <w:rStyle w:val="Hyperlink"/>
@@ -6986,7 +8772,7 @@
                   </w:rPr>
                   <w:t xml:space="preserve">NAŘÍZENÍ EVROPSKÉHO PARLAMENTU A RADY (EU) 2023/851 ze dne 19. dubna 2023, kterým se mění nařízení (EU) 2019/631, pokud jde o zpřísnění výkonnostních norem pro emise CO2 pro nové osobní automobily a nová lehká užitková vozidla. In: . 2023. Dostupné také z: </w:t>
                 </w:r>
-                <w:hyperlink r:id="rId23" w:history="1">
+                <w:hyperlink r:id="rId21" w:history="1">
                   <w:r>
                     <w:rPr>
                       <w:rStyle w:val="Hyperlink"/>
@@ -7066,7 +8852,7 @@
                   </w:rPr>
                   <w:t xml:space="preserve">. 2023. Dostupné také z: </w:t>
                 </w:r>
-                <w:hyperlink r:id="rId24" w:history="1">
+                <w:hyperlink r:id="rId22" w:history="1">
                   <w:r>
                     <w:rPr>
                       <w:rStyle w:val="Hyperlink"/>
@@ -7146,13 +8932,93 @@
                   </w:rPr>
                   <w:t xml:space="preserve">. 2022. Dostupné také z: </w:t>
                 </w:r>
-                <w:hyperlink r:id="rId25" w:history="1">
+                <w:hyperlink r:id="rId23" w:history="1">
                   <w:r>
                     <w:rPr>
                       <w:rStyle w:val="Hyperlink"/>
                       <w:color w:val="000000"/>
                     </w:rPr>
                     <w:t>https://www.pssi.cz/wp-content/uploads/2025/07/9800_pssi-brief-v1-infografika.pdf</w:t>
+                  </w:r>
+                </w:hyperlink>
+                <w:r>
+                  <w:rPr>
+                    <w:rFonts w:eastAsia="Times New Roman"/>
+                    <w:color w:val="000000"/>
+                  </w:rPr>
+                  <w:t xml:space="preserve">. </w:t>
+                </w:r>
+              </w:p>
+            </w:tc>
+          </w:tr>
+          <w:tr>
+            <w:trPr>
+              <w:tblCellSpacing w:w="15" w:type="dxa"/>
+            </w:trPr>
+            <w:tc>
+              <w:tcPr>
+                <w:tcW w:w="0" w:type="auto"/>
+                <w:hideMark/>
+              </w:tcPr>
+              <w:p>
+                <w:pPr>
+                  <w:rPr>
+                    <w:rFonts w:eastAsia="Times New Roman"/>
+                    <w:color w:val="000000"/>
+                  </w:rPr>
+                </w:pPr>
+                <w:r>
+                  <w:rPr>
+                    <w:rFonts w:eastAsia="Times New Roman"/>
+                    <w:color w:val="000000"/>
+                  </w:rPr>
+                  <w:t xml:space="preserve">[9] </w:t>
+                </w:r>
+              </w:p>
+            </w:tc>
+            <w:tc>
+              <w:tcPr>
+                <w:tcW w:w="0" w:type="auto"/>
+                <w:vAlign w:val="center"/>
+                <w:hideMark/>
+              </w:tcPr>
+              <w:p>
+                <w:pPr>
+                  <w:rPr>
+                    <w:rFonts w:eastAsia="Times New Roman"/>
+                    <w:color w:val="000000"/>
+                  </w:rPr>
+                </w:pPr>
+                <w:r>
+                  <w:rPr>
+                    <w:rFonts w:eastAsia="Times New Roman"/>
+                    <w:color w:val="000000"/>
+                  </w:rPr>
+                  <w:t xml:space="preserve">KOMISE, Evropská. </w:t>
+                </w:r>
+                <w:r>
+                  <w:rPr>
+                    <w:rFonts w:eastAsia="Times New Roman"/>
+                    <w:i/>
+                    <w:iCs/>
+                    <w:color w:val="000000"/>
+                  </w:rPr>
+                  <w:t>Countering information manipulation</w:t>
+                </w:r>
+                <w:r>
+                  <w:rPr>
+                    <w:rFonts w:eastAsia="Times New Roman"/>
+                    <w:color w:val="000000"/>
+                  </w:rPr>
+                  <w:t xml:space="preserve">. Dostupné také z: </w:t>
+                </w:r>
+                <w:hyperlink r:id="rId24" w:history="1">
+                  <w:r>
+                    <w:rPr>
+                      <w:rStyle w:val="Hyperlink"/>
+                      <w:color w:val="000000"/>
+                    </w:rPr>
+                    <w:t>https://commission.europa.eu/topics/countering-information-manipulation_en</w:t>
                   </w:r>
                 </w:hyperlink>
                 <w:r>
@@ -8822,6 +10688,119 @@
     </w:lvl>
   </w:abstractNum>
   <w:abstractNum w:abstractNumId="11" w15:restartNumberingAfterBreak="0">
+    <w:nsid w:val="1459508B"/>
+    <w:multiLevelType w:val="multilevel"/>
+    <w:tmpl w:val="52587E4A"/>
+    <w:lvl w:ilvl="0">
+      <w:start w:val="1"/>
+      <w:numFmt w:val="decimal"/>
+      <w:lvlText w:val="%1."/>
+      <w:lvlJc w:val="left"/>
+      <w:pPr>
+        <w:tabs>
+          <w:tab w:val="num" w:pos="720"/>
+        </w:tabs>
+        <w:ind w:left="720" w:hanging="360"/>
+      </w:pPr>
+    </w:lvl>
+    <w:lvl w:ilvl="1" w:tentative="1">
+      <w:start w:val="1"/>
+      <w:numFmt w:val="decimal"/>
+      <w:lvlText w:val="%2."/>
+      <w:lvlJc w:val="left"/>
+      <w:pPr>
+        <w:tabs>
+          <w:tab w:val="num" w:pos="1440"/>
+        </w:tabs>
+        <w:ind w:left="1440" w:hanging="360"/>
+      </w:pPr>
+    </w:lvl>
+    <w:lvl w:ilvl="2" w:tentative="1">
+      <w:start w:val="1"/>
+      <w:numFmt w:val="decimal"/>
+      <w:lvlText w:val="%3."/>
+      <w:lvlJc w:val="left"/>
+      <w:pPr>
+        <w:tabs>
+          <w:tab w:val="num" w:pos="2160"/>
+        </w:tabs>
+        <w:ind w:left="2160" w:hanging="360"/>
+      </w:pPr>
+    </w:lvl>
+    <w:lvl w:ilvl="3" w:tentative="1">
+      <w:start w:val="1"/>
+      <w:numFmt w:val="decimal"/>
+      <w:lvlText w:val="%4."/>
+      <w:lvlJc w:val="left"/>
+      <w:pPr>
+        <w:tabs>
+          <w:tab w:val="num" w:pos="2880"/>
+        </w:tabs>
+        <w:ind w:left="2880" w:hanging="360"/>
+      </w:pPr>
+    </w:lvl>
+    <w:lvl w:ilvl="4" w:tentative="1">
+      <w:start w:val="1"/>
+      <w:numFmt w:val="decimal"/>
+      <w:lvlText w:val="%5."/>
+      <w:lvlJc w:val="left"/>
+      <w:pPr>
+        <w:tabs>
+          <w:tab w:val="num" w:pos="3600"/>
+        </w:tabs>
+        <w:ind w:left="3600" w:hanging="360"/>
+      </w:pPr>
+    </w:lvl>
+    <w:lvl w:ilvl="5" w:tentative="1">
+      <w:start w:val="1"/>
+      <w:numFmt w:val="decimal"/>
+      <w:lvlText w:val="%6."/>
+      <w:lvlJc w:val="left"/>
+      <w:pPr>
+        <w:tabs>
+          <w:tab w:val="num" w:pos="4320"/>
+        </w:tabs>
+        <w:ind w:left="4320" w:hanging="360"/>
+      </w:pPr>
+    </w:lvl>
+    <w:lvl w:ilvl="6" w:tentative="1">
+      <w:start w:val="1"/>
+      <w:numFmt w:val="decimal"/>
+      <w:lvlText w:val="%7."/>
+      <w:lvlJc w:val="left"/>
+      <w:pPr>
+        <w:tabs>
+          <w:tab w:val="num" w:pos="5040"/>
+        </w:tabs>
+        <w:ind w:left="5040" w:hanging="360"/>
+      </w:pPr>
+    </w:lvl>
+    <w:lvl w:ilvl="7" w:tentative="1">
+      <w:start w:val="1"/>
+      <w:numFmt w:val="decimal"/>
+      <w:lvlText w:val="%8."/>
+      <w:lvlJc w:val="left"/>
+      <w:pPr>
+        <w:tabs>
+          <w:tab w:val="num" w:pos="5760"/>
+        </w:tabs>
+        <w:ind w:left="5760" w:hanging="360"/>
+      </w:pPr>
+    </w:lvl>
+    <w:lvl w:ilvl="8" w:tentative="1">
+      <w:start w:val="1"/>
+      <w:numFmt w:val="decimal"/>
+      <w:lvlText w:val="%9."/>
+      <w:lvlJc w:val="left"/>
+      <w:pPr>
+        <w:tabs>
+          <w:tab w:val="num" w:pos="6480"/>
+        </w:tabs>
+        <w:ind w:left="6480" w:hanging="360"/>
+      </w:pPr>
+    </w:lvl>
+  </w:abstractNum>
+  <w:abstractNum w:abstractNumId="12" w15:restartNumberingAfterBreak="0">
     <w:nsid w:val="277A3422"/>
     <w:multiLevelType w:val="hybridMultilevel"/>
     <w:tmpl w:val="68561E16"/>
@@ -8934,7 +10913,7 @@
       </w:rPr>
     </w:lvl>
   </w:abstractNum>
-  <w:abstractNum w:abstractNumId="12" w15:restartNumberingAfterBreak="0">
+  <w:abstractNum w:abstractNumId="13" w15:restartNumberingAfterBreak="0">
     <w:nsid w:val="2D500238"/>
     <w:multiLevelType w:val="hybridMultilevel"/>
     <w:tmpl w:val="D38298C8"/>
@@ -9047,7 +11026,96 @@
       </w:rPr>
     </w:lvl>
   </w:abstractNum>
-  <w:abstractNum w:abstractNumId="13" w15:restartNumberingAfterBreak="0">
+  <w:abstractNum w:abstractNumId="14" w15:restartNumberingAfterBreak="0">
+    <w:nsid w:val="4A864438"/>
+    <w:multiLevelType w:val="hybridMultilevel"/>
+    <w:tmpl w:val="93F0E45E"/>
+    <w:lvl w:ilvl="0" w:tplc="0409000F">
+      <w:start w:val="1"/>
+      <w:numFmt w:val="decimal"/>
+      <w:lvlText w:val="%1."/>
+      <w:lvlJc w:val="left"/>
+      <w:pPr>
+        <w:ind w:left="720" w:hanging="360"/>
+      </w:pPr>
+      <w:rPr>
+        <w:rFonts w:hint="default"/>
+      </w:rPr>
+    </w:lvl>
+    <w:lvl w:ilvl="1" w:tplc="04090019" w:tentative="1">
+      <w:start w:val="1"/>
+      <w:numFmt w:val="lowerLetter"/>
+      <w:lvlText w:val="%2."/>
+      <w:lvlJc w:val="left"/>
+      <w:pPr>
+        <w:ind w:left="1440" w:hanging="360"/>
+      </w:pPr>
+    </w:lvl>
+    <w:lvl w:ilvl="2" w:tplc="0409001B" w:tentative="1">
+      <w:start w:val="1"/>
+      <w:numFmt w:val="lowerRoman"/>
+      <w:lvlText w:val="%3."/>
+      <w:lvlJc w:val="right"/>
+      <w:pPr>
+        <w:ind w:left="2160" w:hanging="180"/>
+      </w:pPr>
+    </w:lvl>
+    <w:lvl w:ilvl="3" w:tplc="0409000F" w:tentative="1">
+      <w:start w:val="1"/>
+      <w:numFmt w:val="decimal"/>
+      <w:lvlText w:val="%4."/>
+      <w:lvlJc w:val="left"/>
+      <w:pPr>
+        <w:ind w:left="2880" w:hanging="360"/>
+      </w:pPr>
+    </w:lvl>
+    <w:lvl w:ilvl="4" w:tplc="04090019" w:tentative="1">
+      <w:start w:val="1"/>
+      <w:numFmt w:val="lowerLetter"/>
+      <w:lvlText w:val="%5."/>
+      <w:lvlJc w:val="left"/>
+      <w:pPr>
+        <w:ind w:left="3600" w:hanging="360"/>
+      </w:pPr>
+    </w:lvl>
+    <w:lvl w:ilvl="5" w:tplc="0409001B" w:tentative="1">
+      <w:start w:val="1"/>
+      <w:numFmt w:val="lowerRoman"/>
+      <w:lvlText w:val="%6."/>
+      <w:lvlJc w:val="right"/>
+      <w:pPr>
+        <w:ind w:left="4320" w:hanging="180"/>
+      </w:pPr>
+    </w:lvl>
+    <w:lvl w:ilvl="6" w:tplc="0409000F" w:tentative="1">
+      <w:start w:val="1"/>
+      <w:numFmt w:val="decimal"/>
+      <w:lvlText w:val="%7."/>
+      <w:lvlJc w:val="left"/>
+      <w:pPr>
+        <w:ind w:left="5040" w:hanging="360"/>
+      </w:pPr>
+    </w:lvl>
+    <w:lvl w:ilvl="7" w:tplc="04090019" w:tentative="1">
+      <w:start w:val="1"/>
+      <w:numFmt w:val="lowerLetter"/>
+      <w:lvlText w:val="%8."/>
+      <w:lvlJc w:val="left"/>
+      <w:pPr>
+        <w:ind w:left="5760" w:hanging="360"/>
+      </w:pPr>
+    </w:lvl>
+    <w:lvl w:ilvl="8" w:tplc="0409001B" w:tentative="1">
+      <w:start w:val="1"/>
+      <w:numFmt w:val="lowerRoman"/>
+      <w:lvlText w:val="%9."/>
+      <w:lvlJc w:val="right"/>
+      <w:pPr>
+        <w:ind w:left="6480" w:hanging="180"/>
+      </w:pPr>
+    </w:lvl>
+  </w:abstractNum>
+  <w:abstractNum w:abstractNumId="15" w15:restartNumberingAfterBreak="0">
     <w:nsid w:val="65AB2045"/>
     <w:multiLevelType w:val="hybridMultilevel"/>
     <w:tmpl w:val="4B86CD3E"/>
@@ -9160,7 +11228,7 @@
       </w:rPr>
     </w:lvl>
   </w:abstractNum>
-  <w:abstractNum w:abstractNumId="14" w15:restartNumberingAfterBreak="0">
+  <w:abstractNum w:abstractNumId="16" w15:restartNumberingAfterBreak="0">
     <w:nsid w:val="66825F5E"/>
     <w:multiLevelType w:val="hybridMultilevel"/>
     <w:tmpl w:val="958E10A2"/>
@@ -9273,7 +11341,7 @@
       </w:rPr>
     </w:lvl>
   </w:abstractNum>
-  <w:abstractNum w:abstractNumId="15" w15:restartNumberingAfterBreak="0">
+  <w:abstractNum w:abstractNumId="17" w15:restartNumberingAfterBreak="0">
     <w:nsid w:val="6989092B"/>
     <w:multiLevelType w:val="hybridMultilevel"/>
     <w:tmpl w:val="E42285A0"/>
@@ -9386,7 +11454,7 @@
       </w:rPr>
     </w:lvl>
   </w:abstractNum>
-  <w:abstractNum w:abstractNumId="16" w15:restartNumberingAfterBreak="0">
+  <w:abstractNum w:abstractNumId="18" w15:restartNumberingAfterBreak="0">
     <w:nsid w:val="6D617AC1"/>
     <w:multiLevelType w:val="multilevel"/>
     <w:tmpl w:val="5EC87DE8"/>
@@ -9508,7 +11576,7 @@
     </w:lvl>
   </w:abstractNum>
   <w:num w:numId="1" w16cid:durableId="1401439311">
-    <w:abstractNumId w:val="16"/>
+    <w:abstractNumId w:val="18"/>
   </w:num>
   <w:num w:numId="2" w16cid:durableId="42410516">
     <w:abstractNumId w:val="8"/>
@@ -9541,22 +11609,28 @@
     <w:abstractNumId w:val="4"/>
   </w:num>
   <w:num w:numId="12" w16cid:durableId="432360875">
+    <w:abstractNumId w:val="17"/>
+  </w:num>
+  <w:num w:numId="13" w16cid:durableId="1884901771">
+    <w:abstractNumId w:val="12"/>
+  </w:num>
+  <w:num w:numId="14" w16cid:durableId="71508262">
     <w:abstractNumId w:val="15"/>
   </w:num>
-  <w:num w:numId="13" w16cid:durableId="1884901771">
-    <w:abstractNumId w:val="11"/>
-  </w:num>
-  <w:num w:numId="14" w16cid:durableId="71508262">
-    <w:abstractNumId w:val="13"/>
-  </w:num>
   <w:num w:numId="15" w16cid:durableId="736900134">
-    <w:abstractNumId w:val="14"/>
+    <w:abstractNumId w:val="16"/>
   </w:num>
   <w:num w:numId="16" w16cid:durableId="808477011">
     <w:abstractNumId w:val="10"/>
   </w:num>
   <w:num w:numId="17" w16cid:durableId="248581508">
-    <w:abstractNumId w:val="12"/>
+    <w:abstractNumId w:val="13"/>
+  </w:num>
+  <w:num w:numId="18" w16cid:durableId="736561372">
+    <w:abstractNumId w:val="11"/>
+  </w:num>
+  <w:num w:numId="19" w16cid:durableId="2145075419">
+    <w:abstractNumId w:val="14"/>
   </w:num>
 </w:numbering>
 </file>
@@ -11318,7 +13392,12 @@
   </w:compat>
   <w:rsids>
     <w:rsidRoot w:val="00B0373C"/>
+    <w:rsid w:val="000F50EB"/>
+    <w:rsid w:val="001B0527"/>
+    <w:rsid w:val="004436AE"/>
+    <w:rsid w:val="00662826"/>
     <w:rsid w:val="00B0373C"/>
+    <w:rsid w:val="00E23299"/>
     <w:rsid w:val="00E97432"/>
     <w:rsid w:val="00EF4C95"/>
   </w:rsids>
@@ -12076,7 +14155,7 @@
 
 <file path=word/webextensions/taskpanes.xml><?xml version="1.0" encoding="utf-8"?>
 <wetp:taskpanes xmlns:wetp="http://schemas.microsoft.com/office/webextensions/taskpanes/2010/11">
-  <wetp:taskpane dockstate="right" visibility="0" width="525" row="1">
+  <wetp:taskpane dockstate="right" visibility="0" width="525" row="0">
     <wetp:webextensionref xmlns:r="http://schemas.openxmlformats.org/officeDocument/2006/relationships" r:id="rId1"/>
   </wetp:taskpane>
 </wetp:taskpanes>

</xml_diff>